<commit_message>
update .gitignore to ignore .docx file
</commit_message>
<xml_diff>
--- a/Fabric区块链Java开发详解.docx
+++ b/Fabric区块链Java开发详解.docx
@@ -804,7 +804,7 @@
                         </a:ln>
                         <a:extLst>
                           <a:ext uri="{91240B29-F687-4f45-9708-019B960494DF}">
-                            <a14:hiddenLine xmlns="" xmlns:a14="http://schemas.microsoft.com/office/drawing/2010/main" xmlns:w="http://schemas.openxmlformats.org/wordprocessingml/2006/main" xmlns:w10="urn:schemas-microsoft-com:office:word" xmlns:v="urn:schemas-microsoft-com:vml" xmlns:o="urn:schemas-microsoft-com:office:office" w="9525">
+                            <a14:hiddenLine xmlns:o="urn:schemas-microsoft-com:office:office" xmlns:v="urn:schemas-microsoft-com:vml" xmlns:w10="urn:schemas-microsoft-com:office:word" xmlns:w="http://schemas.openxmlformats.org/wordprocessingml/2006/main" xmlns:a14="http://schemas.microsoft.com/office/drawing/2010/main" xmlns="" w="9525">
                               <a:solidFill>
                                 <a:srgbClr val="000000"/>
                               </a:solidFill>
@@ -1006,7 +1006,7 @@
                         </a:ln>
                         <a:extLst>
                           <a:ext uri="{91240B29-F687-4f45-9708-019B960494DF}">
-                            <a14:hiddenLine xmlns="" xmlns:a14="http://schemas.microsoft.com/office/drawing/2010/main" xmlns:w="http://schemas.openxmlformats.org/wordprocessingml/2006/main" xmlns:w10="urn:schemas-microsoft-com:office:word" xmlns:v="urn:schemas-microsoft-com:vml" xmlns:o="urn:schemas-microsoft-com:office:office" w="9525">
+                            <a14:hiddenLine xmlns:o="urn:schemas-microsoft-com:office:office" xmlns:v="urn:schemas-microsoft-com:vml" xmlns:w10="urn:schemas-microsoft-com:office:word" xmlns:w="http://schemas.openxmlformats.org/wordprocessingml/2006/main" xmlns:a14="http://schemas.microsoft.com/office/drawing/2010/main" xmlns="" w="9525">
                               <a:solidFill>
                                 <a:srgbClr val="000000"/>
                               </a:solidFill>
@@ -1323,7 +1323,7 @@
                         </a:ln>
                         <a:extLst>
                           <a:ext uri="{91240B29-F687-4f45-9708-019B960494DF}">
-                            <a14:hiddenLine xmlns="" xmlns:a14="http://schemas.microsoft.com/office/drawing/2010/main" xmlns:w="http://schemas.openxmlformats.org/wordprocessingml/2006/main" xmlns:w10="urn:schemas-microsoft-com:office:word" xmlns:v="urn:schemas-microsoft-com:vml" xmlns:o="urn:schemas-microsoft-com:office:office" w="9525">
+                            <a14:hiddenLine xmlns:o="urn:schemas-microsoft-com:office:office" xmlns:v="urn:schemas-microsoft-com:vml" xmlns:w10="urn:schemas-microsoft-com:office:word" xmlns:w="http://schemas.openxmlformats.org/wordprocessingml/2006/main" xmlns:a14="http://schemas.microsoft.com/office/drawing/2010/main" xmlns="" w="9525">
                               <a:solidFill>
                                 <a:srgbClr val="000000"/>
                               </a:solidFill>
@@ -1511,7 +1511,7 @@
                         </a:ln>
                         <a:extLst>
                           <a:ext uri="{91240B29-F687-4f45-9708-019B960494DF}">
-                            <a14:hiddenLine xmlns="" xmlns:a14="http://schemas.microsoft.com/office/drawing/2010/main" xmlns:w="http://schemas.openxmlformats.org/wordprocessingml/2006/main" xmlns:w10="urn:schemas-microsoft-com:office:word" xmlns:v="urn:schemas-microsoft-com:vml" xmlns:o="urn:schemas-microsoft-com:office:office" w="9525">
+                            <a14:hiddenLine xmlns:o="urn:schemas-microsoft-com:office:office" xmlns:v="urn:schemas-microsoft-com:vml" xmlns:w10="urn:schemas-microsoft-com:office:word" xmlns:w="http://schemas.openxmlformats.org/wordprocessingml/2006/main" xmlns:a14="http://schemas.microsoft.com/office/drawing/2010/main" xmlns="" w="9525">
                               <a:solidFill>
                                 <a:srgbClr val="000000"/>
                               </a:solidFill>
@@ -1699,7 +1699,7 @@
                         </a:ln>
                         <a:extLst>
                           <a:ext uri="{91240B29-F687-4f45-9708-019B960494DF}">
-                            <a14:hiddenLine xmlns="" xmlns:a14="http://schemas.microsoft.com/office/drawing/2010/main" xmlns:w="http://schemas.openxmlformats.org/wordprocessingml/2006/main" xmlns:w10="urn:schemas-microsoft-com:office:word" xmlns:v="urn:schemas-microsoft-com:vml" xmlns:o="urn:schemas-microsoft-com:office:office" w="9525">
+                            <a14:hiddenLine xmlns:o="urn:schemas-microsoft-com:office:office" xmlns:v="urn:schemas-microsoft-com:vml" xmlns:w10="urn:schemas-microsoft-com:office:word" xmlns:w="http://schemas.openxmlformats.org/wordprocessingml/2006/main" xmlns:a14="http://schemas.microsoft.com/office/drawing/2010/main" xmlns="" w="9525">
                               <a:solidFill>
                                 <a:srgbClr val="000000"/>
                               </a:solidFill>
@@ -33209,7 +33209,3604 @@
     </w:p>
     <w:p>
       <w:pPr>
-        <w:ind w:firstLineChars="0"/>
+        <w:pStyle w:val="2"/>
+      </w:pPr>
+      <w:r>
+        <w:rPr>
+          <w:rFonts w:hint="eastAsia"/>
+        </w:rPr>
+        <w:t>身份与权限管理机制</w:t>
+      </w:r>
+    </w:p>
+    <w:p>
+      <w:pPr>
+        <w:pStyle w:val="3"/>
+      </w:pPr>
+      <w:r>
+        <w:rPr>
+          <w:rFonts w:hint="eastAsia"/>
+        </w:rPr>
+        <w:t>非对称密码学</w:t>
+      </w:r>
+    </w:p>
+    <w:p>
+      <w:pPr>
+        <w:ind w:firstLine="480"/>
+      </w:pPr>
+      <w:r>
+        <w:rPr>
+          <w:rFonts w:hint="eastAsia"/>
+        </w:rPr>
+        <w:t>非对称密码学是密码学中的一种算法，也被称为公钥密码学，因为它需要两个密钥：一个</w:t>
+      </w:r>
+      <w:r>
+        <w:rPr>
+          <w:rFonts w:hint="eastAsia"/>
+        </w:rPr>
+        <w:t xml:space="preserve"> </w:t>
+      </w:r>
+      <w:r>
+        <w:rPr>
+          <w:rFonts w:hint="eastAsia"/>
+        </w:rPr>
+        <w:t>是可以公开的密钥即公</w:t>
+      </w:r>
+      <w:proofErr w:type="gramStart"/>
+      <w:r>
+        <w:rPr>
+          <w:rFonts w:hint="eastAsia"/>
+        </w:rPr>
+        <w:t>钥</w:t>
+      </w:r>
+      <w:proofErr w:type="gramEnd"/>
+      <w:r>
+        <w:rPr>
+          <w:rFonts w:hint="eastAsia"/>
+        </w:rPr>
+        <w:t>，另一个则是需要保密的私有密钥即私</w:t>
+      </w:r>
+      <w:proofErr w:type="gramStart"/>
+      <w:r>
+        <w:rPr>
+          <w:rFonts w:hint="eastAsia"/>
+        </w:rPr>
+        <w:t>钥</w:t>
+      </w:r>
+      <w:proofErr w:type="gramEnd"/>
+      <w:r>
+        <w:rPr>
+          <w:rFonts w:hint="eastAsia"/>
+        </w:rPr>
+        <w:t>。</w:t>
+      </w:r>
+    </w:p>
+    <w:p>
+      <w:pPr>
+        <w:ind w:firstLine="480"/>
+      </w:pPr>
+      <w:r>
+        <w:rPr>
+          <w:rFonts w:hint="eastAsia"/>
+        </w:rPr>
+        <w:t>对称加密采用一对密钥（私</w:t>
+      </w:r>
+      <w:proofErr w:type="gramStart"/>
+      <w:r>
+        <w:rPr>
+          <w:rFonts w:hint="eastAsia"/>
+        </w:rPr>
+        <w:t>钥</w:t>
+      </w:r>
+      <w:proofErr w:type="gramEnd"/>
+      <w:r>
+        <w:rPr>
+          <w:rFonts w:hint="eastAsia"/>
+        </w:rPr>
+        <w:t>、公</w:t>
+      </w:r>
+      <w:proofErr w:type="gramStart"/>
+      <w:r>
+        <w:rPr>
+          <w:rFonts w:hint="eastAsia"/>
+        </w:rPr>
+        <w:t>钥</w:t>
+      </w:r>
+      <w:proofErr w:type="gramEnd"/>
+      <w:r>
+        <w:rPr>
+          <w:rFonts w:hint="eastAsia"/>
+        </w:rPr>
+        <w:t>）进行数据的加密或解密：</w:t>
+      </w:r>
+      <w:r>
+        <w:rPr>
+          <w:rFonts w:hint="eastAsia"/>
+        </w:rPr>
+        <w:t xml:space="preserve"> </w:t>
+      </w:r>
+      <w:r>
+        <w:rPr>
+          <w:rFonts w:hint="eastAsia"/>
+        </w:rPr>
+        <w:t>用私</w:t>
+      </w:r>
+      <w:proofErr w:type="gramStart"/>
+      <w:r>
+        <w:rPr>
+          <w:rFonts w:hint="eastAsia"/>
+        </w:rPr>
+        <w:t>钥</w:t>
+      </w:r>
+      <w:proofErr w:type="gramEnd"/>
+      <w:r>
+        <w:rPr>
+          <w:rFonts w:hint="eastAsia"/>
+        </w:rPr>
+        <w:t>加密，则需要用</w:t>
+      </w:r>
+      <w:r>
+        <w:rPr>
+          <w:rFonts w:hint="eastAsia"/>
+        </w:rPr>
+        <w:t xml:space="preserve"> </w:t>
+      </w:r>
+      <w:r>
+        <w:rPr>
+          <w:rFonts w:hint="eastAsia"/>
+        </w:rPr>
+        <w:t>公</w:t>
+      </w:r>
+      <w:proofErr w:type="gramStart"/>
+      <w:r>
+        <w:rPr>
+          <w:rFonts w:hint="eastAsia"/>
+        </w:rPr>
+        <w:t>钥</w:t>
+      </w:r>
+      <w:proofErr w:type="gramEnd"/>
+      <w:r>
+        <w:rPr>
+          <w:rFonts w:hint="eastAsia"/>
+        </w:rPr>
+        <w:t>解密；用公</w:t>
+      </w:r>
+      <w:proofErr w:type="gramStart"/>
+      <w:r>
+        <w:rPr>
+          <w:rFonts w:hint="eastAsia"/>
+        </w:rPr>
+        <w:t>钥</w:t>
+      </w:r>
+      <w:proofErr w:type="gramEnd"/>
+      <w:r>
+        <w:rPr>
+          <w:rFonts w:hint="eastAsia"/>
+        </w:rPr>
+        <w:t>加密，则需要用私</w:t>
+      </w:r>
+      <w:proofErr w:type="gramStart"/>
+      <w:r>
+        <w:rPr>
+          <w:rFonts w:hint="eastAsia"/>
+        </w:rPr>
+        <w:t>钥</w:t>
+      </w:r>
+      <w:proofErr w:type="gramEnd"/>
+      <w:r>
+        <w:rPr>
+          <w:rFonts w:hint="eastAsia"/>
+        </w:rPr>
+        <w:t>解密。</w:t>
+      </w:r>
+      <w:r>
+        <w:rPr>
+          <w:rFonts w:hint="eastAsia"/>
+        </w:rPr>
+        <w:t xml:space="preserve"> </w:t>
+      </w:r>
+      <w:r>
+        <w:rPr>
+          <w:rFonts w:hint="eastAsia"/>
+        </w:rPr>
+        <w:t>这一非对称特性使得其非常适合用于身份</w:t>
+      </w:r>
+      <w:r>
+        <w:rPr>
+          <w:rFonts w:hint="eastAsia"/>
+        </w:rPr>
+        <w:t xml:space="preserve"> </w:t>
+      </w:r>
+      <w:r>
+        <w:rPr>
+          <w:rFonts w:hint="eastAsia"/>
+        </w:rPr>
+        <w:t>表示与验证</w:t>
+      </w:r>
+      <w:r>
+        <w:rPr>
+          <w:rFonts w:hint="eastAsia"/>
+        </w:rPr>
+        <w:t xml:space="preserve"> </w:t>
+      </w:r>
+      <w:r>
+        <w:rPr>
+          <w:rFonts w:hint="eastAsia"/>
+        </w:rPr>
+        <w:t>——</w:t>
+      </w:r>
+      <w:r>
+        <w:rPr>
+          <w:rFonts w:hint="eastAsia"/>
+        </w:rPr>
+        <w:t xml:space="preserve"> </w:t>
+      </w:r>
+      <w:r>
+        <w:rPr>
+          <w:rFonts w:hint="eastAsia"/>
+        </w:rPr>
+        <w:t>公</w:t>
+      </w:r>
+      <w:proofErr w:type="gramStart"/>
+      <w:r>
+        <w:rPr>
+          <w:rFonts w:hint="eastAsia"/>
+        </w:rPr>
+        <w:t>钥</w:t>
+      </w:r>
+      <w:proofErr w:type="gramEnd"/>
+      <w:r>
+        <w:rPr>
+          <w:rFonts w:hint="eastAsia"/>
+        </w:rPr>
+        <w:t>用于</w:t>
+      </w:r>
+      <w:r>
+        <w:rPr>
+          <w:rFonts w:hint="eastAsia"/>
+        </w:rPr>
+        <w:t xml:space="preserve"> </w:t>
+      </w:r>
+      <w:r>
+        <w:rPr>
+          <w:rFonts w:hint="eastAsia"/>
+        </w:rPr>
+        <w:t>身份的表示，而私</w:t>
+      </w:r>
+      <w:proofErr w:type="gramStart"/>
+      <w:r>
+        <w:rPr>
+          <w:rFonts w:hint="eastAsia"/>
+        </w:rPr>
+        <w:t>钥</w:t>
+      </w:r>
+      <w:proofErr w:type="gramEnd"/>
+      <w:r>
+        <w:rPr>
+          <w:rFonts w:hint="eastAsia"/>
+        </w:rPr>
+        <w:t>则用于身份的验证：</w:t>
+      </w:r>
+    </w:p>
+    <w:p>
+      <w:pPr>
+        <w:ind w:firstLine="480"/>
+      </w:pPr>
+      <w:r>
+        <w:rPr>
+          <w:noProof/>
+        </w:rPr>
+        <w:drawing>
+          <wp:inline distT="0" distB="0" distL="0" distR="0" wp14:anchorId="299417D7" wp14:editId="1619F318">
+            <wp:extent cx="5274310" cy="2152400"/>
+            <wp:effectExtent l="0" t="0" r="2540" b="635"/>
+            <wp:docPr id="59" name="图片 59" descr="key verify"/>
+            <wp:cNvGraphicFramePr>
+              <a:graphicFrameLocks xmlns:a="http://schemas.openxmlformats.org/drawingml/2006/main" noChangeAspect="1"/>
+            </wp:cNvGraphicFramePr>
+            <a:graphic xmlns:a="http://schemas.openxmlformats.org/drawingml/2006/main">
+              <a:graphicData uri="http://schemas.openxmlformats.org/drawingml/2006/picture">
+                <pic:pic xmlns:pic="http://schemas.openxmlformats.org/drawingml/2006/picture">
+                  <pic:nvPicPr>
+                    <pic:cNvPr id="0" name="Picture 1" descr="key verify"/>
+                    <pic:cNvPicPr>
+                      <a:picLocks noChangeAspect="1" noChangeArrowheads="1"/>
+                    </pic:cNvPicPr>
+                  </pic:nvPicPr>
+                  <pic:blipFill>
+                    <a:blip r:embed="rId63">
+                      <a:extLst>
+                        <a:ext uri="{28A0092B-C50C-407E-A947-70E740481C1C}">
+                          <a14:useLocalDpi xmlns:a14="http://schemas.microsoft.com/office/drawing/2010/main" val="0"/>
+                        </a:ext>
+                      </a:extLst>
+                    </a:blip>
+                    <a:srcRect/>
+                    <a:stretch>
+                      <a:fillRect/>
+                    </a:stretch>
+                  </pic:blipFill>
+                  <pic:spPr bwMode="auto">
+                    <a:xfrm>
+                      <a:off x="0" y="0"/>
+                      <a:ext cx="5274310" cy="2152400"/>
+                    </a:xfrm>
+                    <a:prstGeom prst="rect">
+                      <a:avLst/>
+                    </a:prstGeom>
+                    <a:noFill/>
+                    <a:ln>
+                      <a:noFill/>
+                    </a:ln>
+                  </pic:spPr>
+                </pic:pic>
+              </a:graphicData>
+            </a:graphic>
+          </wp:inline>
+        </w:drawing>
+      </w:r>
+    </w:p>
+    <w:p>
+      <w:pPr>
+        <w:ind w:firstLine="480"/>
+        <w:rPr>
+          <w:rFonts w:hint="eastAsia"/>
+        </w:rPr>
+      </w:pPr>
+      <w:r>
+        <w:rPr>
+          <w:rFonts w:hint="eastAsia"/>
+        </w:rPr>
+        <w:t>在上图中，当</w:t>
+      </w:r>
+      <w:r>
+        <w:rPr>
+          <w:rFonts w:hint="eastAsia"/>
+        </w:rPr>
+        <w:t>tommy</w:t>
+      </w:r>
+      <w:r>
+        <w:rPr>
+          <w:rFonts w:hint="eastAsia"/>
+        </w:rPr>
+        <w:t>需要向</w:t>
+      </w:r>
+      <w:r>
+        <w:rPr>
+          <w:rFonts w:hint="eastAsia"/>
+        </w:rPr>
+        <w:t>jerry</w:t>
+      </w:r>
+      <w:r>
+        <w:rPr>
+          <w:rFonts w:hint="eastAsia"/>
+        </w:rPr>
+        <w:t>发送原始数据时，他首先使用自己的私</w:t>
+      </w:r>
+      <w:proofErr w:type="gramStart"/>
+      <w:r>
+        <w:rPr>
+          <w:rFonts w:hint="eastAsia"/>
+        </w:rPr>
+        <w:t>钥</w:t>
+      </w:r>
+      <w:proofErr w:type="gramEnd"/>
+      <w:r>
+        <w:rPr>
+          <w:rFonts w:hint="eastAsia"/>
+        </w:rPr>
+        <w:t>对</w:t>
+      </w:r>
+      <w:r>
+        <w:rPr>
+          <w:rFonts w:hint="eastAsia"/>
+        </w:rPr>
+        <w:t xml:space="preserve"> </w:t>
+      </w:r>
+      <w:r>
+        <w:rPr>
+          <w:rFonts w:hint="eastAsia"/>
+        </w:rPr>
+        <w:t>原始数据进行签名，</w:t>
+      </w:r>
+      <w:r>
+        <w:rPr>
+          <w:rFonts w:hint="eastAsia"/>
+        </w:rPr>
+        <w:t xml:space="preserve"> </w:t>
+      </w:r>
+      <w:r>
+        <w:rPr>
+          <w:rFonts w:hint="eastAsia"/>
+        </w:rPr>
+        <w:t>得到的签名数据附加在原始数据后面，一同发送给</w:t>
+      </w:r>
+      <w:r>
+        <w:rPr>
+          <w:rFonts w:hint="eastAsia"/>
+        </w:rPr>
+        <w:t>jerry</w:t>
+      </w:r>
+      <w:r>
+        <w:rPr>
+          <w:rFonts w:hint="eastAsia"/>
+        </w:rPr>
+        <w:t>。</w:t>
+      </w:r>
+      <w:r>
+        <w:rPr>
+          <w:rFonts w:hint="eastAsia"/>
+        </w:rPr>
+        <w:t xml:space="preserve"> </w:t>
+      </w:r>
+      <w:r>
+        <w:rPr>
+          <w:rFonts w:hint="eastAsia"/>
+        </w:rPr>
+        <w:lastRenderedPageBreak/>
+        <w:t>jerry</w:t>
+      </w:r>
+      <w:r>
+        <w:rPr>
+          <w:rFonts w:hint="eastAsia"/>
+        </w:rPr>
+        <w:t>收到数据后，使用</w:t>
+      </w:r>
+      <w:r>
+        <w:rPr>
+          <w:rFonts w:hint="eastAsia"/>
+        </w:rPr>
+        <w:t>tommy</w:t>
+      </w:r>
+      <w:r>
+        <w:rPr>
+          <w:rFonts w:hint="eastAsia"/>
+        </w:rPr>
+        <w:t>的公</w:t>
+      </w:r>
+      <w:proofErr w:type="gramStart"/>
+      <w:r>
+        <w:rPr>
+          <w:rFonts w:hint="eastAsia"/>
+        </w:rPr>
+        <w:t>钥</w:t>
+      </w:r>
+      <w:proofErr w:type="gramEnd"/>
+      <w:r>
+        <w:rPr>
+          <w:rFonts w:hint="eastAsia"/>
+        </w:rPr>
+        <w:t xml:space="preserve"> </w:t>
+      </w:r>
+      <w:r>
+        <w:rPr>
+          <w:rFonts w:hint="eastAsia"/>
+        </w:rPr>
+        <w:t>就可以验证签名是否是由</w:t>
+      </w:r>
+      <w:r>
+        <w:rPr>
+          <w:rFonts w:hint="eastAsia"/>
+        </w:rPr>
+        <w:t>tommy</w:t>
+      </w:r>
+      <w:r>
+        <w:rPr>
+          <w:rFonts w:hint="eastAsia"/>
+        </w:rPr>
+        <w:t>的私</w:t>
+      </w:r>
+      <w:proofErr w:type="gramStart"/>
+      <w:r>
+        <w:rPr>
+          <w:rFonts w:hint="eastAsia"/>
+        </w:rPr>
+        <w:t>钥</w:t>
+      </w:r>
+      <w:proofErr w:type="gramEnd"/>
+      <w:r>
+        <w:rPr>
+          <w:rFonts w:hint="eastAsia"/>
+        </w:rPr>
+        <w:t>签发的，</w:t>
+      </w:r>
+      <w:r>
+        <w:rPr>
+          <w:rFonts w:hint="eastAsia"/>
+        </w:rPr>
+        <w:t xml:space="preserve"> </w:t>
+      </w:r>
+      <w:r>
+        <w:rPr>
+          <w:rFonts w:hint="eastAsia"/>
+        </w:rPr>
+        <w:t>从而确认该数据确实来自于</w:t>
+      </w:r>
+      <w:r>
+        <w:rPr>
+          <w:rFonts w:hint="eastAsia"/>
+        </w:rPr>
+        <w:t>tommy</w:t>
+      </w:r>
+      <w:r>
+        <w:rPr>
+          <w:rFonts w:hint="eastAsia"/>
+        </w:rPr>
+        <w:t>。</w:t>
+      </w:r>
+    </w:p>
+    <w:p>
+      <w:pPr>
+        <w:ind w:firstLine="480"/>
+        <w:rPr>
+          <w:rFonts w:hint="eastAsia"/>
+        </w:rPr>
+      </w:pPr>
+      <w:r>
+        <w:rPr>
+          <w:rFonts w:hint="eastAsia"/>
+        </w:rPr>
+        <w:t>例如，我们可以用</w:t>
+      </w:r>
+      <w:r>
+        <w:rPr>
+          <w:rFonts w:hint="eastAsia"/>
+        </w:rPr>
+        <w:t>openssl</w:t>
+      </w:r>
+      <w:r>
+        <w:rPr>
+          <w:rFonts w:hint="eastAsia"/>
+        </w:rPr>
+        <w:t>来实践这一过程。</w:t>
+      </w:r>
+    </w:p>
+    <w:p>
+      <w:pPr>
+        <w:ind w:firstLine="480"/>
+      </w:pPr>
+      <w:r>
+        <w:rPr>
+          <w:rFonts w:hint="eastAsia"/>
+        </w:rPr>
+        <w:t>首先为</w:t>
+      </w:r>
+      <w:r>
+        <w:rPr>
+          <w:rFonts w:hint="eastAsia"/>
+        </w:rPr>
+        <w:t>tommy</w:t>
+      </w:r>
+      <w:r>
+        <w:rPr>
+          <w:rFonts w:hint="eastAsia"/>
+        </w:rPr>
+        <w:t>创建私</w:t>
+      </w:r>
+      <w:proofErr w:type="gramStart"/>
+      <w:r>
+        <w:rPr>
+          <w:rFonts w:hint="eastAsia"/>
+        </w:rPr>
+        <w:t>钥</w:t>
+      </w:r>
+      <w:proofErr w:type="gramEnd"/>
+      <w:r>
+        <w:rPr>
+          <w:rFonts w:hint="eastAsia"/>
+        </w:rPr>
+        <w:t>，然后导出公</w:t>
+      </w:r>
+      <w:proofErr w:type="gramStart"/>
+      <w:r>
+        <w:rPr>
+          <w:rFonts w:hint="eastAsia"/>
+        </w:rPr>
+        <w:t>钥</w:t>
+      </w:r>
+      <w:proofErr w:type="gramEnd"/>
+      <w:r>
+        <w:rPr>
+          <w:rFonts w:hint="eastAsia"/>
+        </w:rPr>
+        <w:t>，分别保存在</w:t>
+      </w:r>
+      <w:r>
+        <w:rPr>
+          <w:rFonts w:hint="eastAsia"/>
+        </w:rPr>
+        <w:t>tommy-</w:t>
+      </w:r>
+      <w:proofErr w:type="spellStart"/>
+      <w:r>
+        <w:rPr>
+          <w:rFonts w:hint="eastAsia"/>
+        </w:rPr>
+        <w:t>priv.pem</w:t>
+      </w:r>
+      <w:proofErr w:type="spellEnd"/>
+      <w:r>
+        <w:rPr>
+          <w:rFonts w:hint="eastAsia"/>
+        </w:rPr>
+        <w:t>和</w:t>
+      </w:r>
+      <w:r>
+        <w:rPr>
+          <w:rFonts w:hint="eastAsia"/>
+        </w:rPr>
+        <w:t>tommy-</w:t>
+      </w:r>
+      <w:proofErr w:type="spellStart"/>
+      <w:r>
+        <w:rPr>
+          <w:rFonts w:hint="eastAsia"/>
+        </w:rPr>
+        <w:t>pub.pem</w:t>
+      </w:r>
+      <w:proofErr w:type="spellEnd"/>
+      <w:r>
+        <w:rPr>
+          <w:rFonts w:hint="eastAsia"/>
+        </w:rPr>
+        <w:t>中：</w:t>
+      </w:r>
+    </w:p>
+    <w:p>
+      <w:pPr>
+        <w:ind w:firstLine="400"/>
+        <w:rPr>
+          <w:rFonts w:ascii="Consolas" w:hAnsi="Consolas"/>
+          <w:color w:val="333333"/>
+          <w:sz w:val="20"/>
+          <w:szCs w:val="20"/>
+          <w:shd w:val="clear" w:color="auto" w:fill="F8F8F8"/>
+        </w:rPr>
+      </w:pPr>
+      <w:r>
+        <w:rPr>
+          <w:rFonts w:ascii="Consolas" w:hAnsi="Consolas"/>
+          <w:color w:val="333333"/>
+          <w:sz w:val="20"/>
+          <w:szCs w:val="20"/>
+          <w:shd w:val="clear" w:color="auto" w:fill="F8F8F8"/>
+        </w:rPr>
+        <w:t xml:space="preserve">openssl </w:t>
+      </w:r>
+      <w:proofErr w:type="spellStart"/>
+      <w:r>
+        <w:rPr>
+          <w:rFonts w:ascii="Consolas" w:hAnsi="Consolas"/>
+          <w:color w:val="333333"/>
+          <w:sz w:val="20"/>
+          <w:szCs w:val="20"/>
+          <w:shd w:val="clear" w:color="auto" w:fill="F8F8F8"/>
+        </w:rPr>
+        <w:t>ecparam</w:t>
+      </w:r>
+      <w:proofErr w:type="spellEnd"/>
+      <w:r>
+        <w:rPr>
+          <w:rFonts w:ascii="Consolas" w:hAnsi="Consolas"/>
+          <w:color w:val="333333"/>
+          <w:sz w:val="20"/>
+          <w:szCs w:val="20"/>
+          <w:shd w:val="clear" w:color="auto" w:fill="F8F8F8"/>
+        </w:rPr>
+        <w:t xml:space="preserve"> -</w:t>
+      </w:r>
+      <w:proofErr w:type="spellStart"/>
+      <w:r>
+        <w:rPr>
+          <w:rFonts w:ascii="Consolas" w:hAnsi="Consolas"/>
+          <w:color w:val="333333"/>
+          <w:sz w:val="20"/>
+          <w:szCs w:val="20"/>
+          <w:shd w:val="clear" w:color="auto" w:fill="F8F8F8"/>
+        </w:rPr>
+        <w:t>genkey</w:t>
+      </w:r>
+      <w:proofErr w:type="spellEnd"/>
+      <w:r>
+        <w:rPr>
+          <w:rFonts w:ascii="Consolas" w:hAnsi="Consolas"/>
+          <w:color w:val="333333"/>
+          <w:sz w:val="20"/>
+          <w:szCs w:val="20"/>
+          <w:shd w:val="clear" w:color="auto" w:fill="F8F8F8"/>
+        </w:rPr>
+        <w:t xml:space="preserve"> \ </w:t>
+      </w:r>
+      <w:r>
+        <w:rPr>
+          <w:rStyle w:val="hljs-meta"/>
+          <w:rFonts w:ascii="Consolas" w:hAnsi="Consolas"/>
+          <w:b/>
+          <w:bCs/>
+          <w:color w:val="999999"/>
+          <w:sz w:val="20"/>
+          <w:szCs w:val="20"/>
+        </w:rPr>
+        <w:t xml:space="preserve"># </w:t>
+      </w:r>
+      <w:r>
+        <w:rPr>
+          <w:rStyle w:val="hljs-meta"/>
+          <w:rFonts w:ascii="Consolas" w:hAnsi="Consolas"/>
+          <w:b/>
+          <w:bCs/>
+          <w:color w:val="999999"/>
+          <w:sz w:val="20"/>
+          <w:szCs w:val="20"/>
+        </w:rPr>
+        <w:t>生成私</w:t>
+      </w:r>
+      <w:proofErr w:type="gramStart"/>
+      <w:r>
+        <w:rPr>
+          <w:rStyle w:val="hljs-meta"/>
+          <w:rFonts w:ascii="Consolas" w:hAnsi="Consolas"/>
+          <w:b/>
+          <w:bCs/>
+          <w:color w:val="999999"/>
+          <w:sz w:val="20"/>
+          <w:szCs w:val="20"/>
+        </w:rPr>
+        <w:t>钥</w:t>
+      </w:r>
+      <w:proofErr w:type="gramEnd"/>
+      <w:r>
+        <w:rPr>
+          <w:rFonts w:ascii="Consolas" w:hAnsi="Consolas"/>
+          <w:color w:val="333333"/>
+          <w:sz w:val="20"/>
+          <w:szCs w:val="20"/>
+          <w:shd w:val="clear" w:color="auto" w:fill="F8F8F8"/>
+        </w:rPr>
+        <w:t xml:space="preserve"> </w:t>
+      </w:r>
+    </w:p>
+    <w:p>
+      <w:pPr>
+        <w:ind w:firstLineChars="1100" w:firstLine="2200"/>
+        <w:rPr>
+          <w:rStyle w:val="hljs-meta"/>
+          <w:rFonts w:ascii="Consolas" w:hAnsi="Consolas"/>
+          <w:b/>
+          <w:bCs/>
+          <w:color w:val="999999"/>
+          <w:sz w:val="20"/>
+          <w:szCs w:val="20"/>
+        </w:rPr>
+      </w:pPr>
+      <w:r>
+        <w:rPr>
+          <w:rFonts w:ascii="Consolas" w:hAnsi="Consolas"/>
+          <w:color w:val="333333"/>
+          <w:sz w:val="20"/>
+          <w:szCs w:val="20"/>
+          <w:shd w:val="clear" w:color="auto" w:fill="F8F8F8"/>
+        </w:rPr>
+        <w:t xml:space="preserve">-name prime256v1 \ </w:t>
+      </w:r>
+      <w:r>
+        <w:rPr>
+          <w:rStyle w:val="hljs-meta"/>
+          <w:rFonts w:ascii="Consolas" w:hAnsi="Consolas"/>
+          <w:b/>
+          <w:bCs/>
+          <w:color w:val="999999"/>
+          <w:sz w:val="20"/>
+          <w:szCs w:val="20"/>
+        </w:rPr>
+        <w:t xml:space="preserve"># </w:t>
+      </w:r>
+      <w:r>
+        <w:rPr>
+          <w:rStyle w:val="hljs-meta"/>
+          <w:rFonts w:ascii="Consolas" w:hAnsi="Consolas"/>
+          <w:b/>
+          <w:bCs/>
+          <w:color w:val="999999"/>
+          <w:sz w:val="20"/>
+          <w:szCs w:val="20"/>
+        </w:rPr>
+        <w:t>椭圆曲线参数为</w:t>
+      </w:r>
+      <w:r>
+        <w:rPr>
+          <w:rStyle w:val="hljs-meta"/>
+          <w:rFonts w:ascii="Consolas" w:hAnsi="Consolas"/>
+          <w:b/>
+          <w:bCs/>
+          <w:color w:val="999999"/>
+          <w:sz w:val="20"/>
+          <w:szCs w:val="20"/>
+        </w:rPr>
+        <w:t xml:space="preserve">prime256v1 </w:t>
+      </w:r>
+    </w:p>
+    <w:p>
+      <w:pPr>
+        <w:ind w:firstLineChars="1100" w:firstLine="2200"/>
+        <w:rPr>
+          <w:rFonts w:ascii="Consolas" w:hAnsi="Consolas"/>
+          <w:color w:val="333333"/>
+          <w:sz w:val="20"/>
+          <w:szCs w:val="20"/>
+          <w:shd w:val="clear" w:color="auto" w:fill="F8F8F8"/>
+        </w:rPr>
+      </w:pPr>
+      <w:r>
+        <w:rPr>
+          <w:rFonts w:ascii="Consolas" w:hAnsi="Consolas"/>
+          <w:color w:val="333333"/>
+          <w:sz w:val="20"/>
+          <w:szCs w:val="20"/>
+          <w:shd w:val="clear" w:color="auto" w:fill="F8F8F8"/>
+        </w:rPr>
+        <w:t>-</w:t>
+      </w:r>
+      <w:r>
+        <w:rPr>
+          <w:rStyle w:val="hljs-keyword"/>
+          <w:rFonts w:ascii="Consolas" w:hAnsi="Consolas"/>
+          <w:b/>
+          <w:bCs/>
+          <w:color w:val="333333"/>
+          <w:sz w:val="20"/>
+          <w:szCs w:val="20"/>
+        </w:rPr>
+        <w:t>out</w:t>
+      </w:r>
+      <w:r>
+        <w:rPr>
+          <w:rFonts w:ascii="Consolas" w:hAnsi="Consolas"/>
+          <w:color w:val="333333"/>
+          <w:sz w:val="20"/>
+          <w:szCs w:val="20"/>
+          <w:shd w:val="clear" w:color="auto" w:fill="F8F8F8"/>
+        </w:rPr>
+        <w:t xml:space="preserve"> tommy-</w:t>
+      </w:r>
+      <w:proofErr w:type="spellStart"/>
+      <w:r>
+        <w:rPr>
+          <w:rFonts w:ascii="Consolas" w:hAnsi="Consolas"/>
+          <w:color w:val="333333"/>
+          <w:sz w:val="20"/>
+          <w:szCs w:val="20"/>
+          <w:shd w:val="clear" w:color="auto" w:fill="F8F8F8"/>
+        </w:rPr>
+        <w:t>priv.pem</w:t>
+      </w:r>
+      <w:proofErr w:type="spellEnd"/>
+      <w:r>
+        <w:rPr>
+          <w:rFonts w:ascii="Consolas" w:hAnsi="Consolas"/>
+          <w:color w:val="333333"/>
+          <w:sz w:val="20"/>
+          <w:szCs w:val="20"/>
+          <w:shd w:val="clear" w:color="auto" w:fill="F8F8F8"/>
+        </w:rPr>
+        <w:t xml:space="preserve"> </w:t>
+      </w:r>
+      <w:r>
+        <w:rPr>
+          <w:rStyle w:val="hljs-meta"/>
+          <w:rFonts w:ascii="Consolas" w:hAnsi="Consolas"/>
+          <w:b/>
+          <w:bCs/>
+          <w:color w:val="999999"/>
+          <w:sz w:val="20"/>
+          <w:szCs w:val="20"/>
+        </w:rPr>
+        <w:t xml:space="preserve"># </w:t>
+      </w:r>
+      <w:r>
+        <w:rPr>
+          <w:rStyle w:val="hljs-meta"/>
+          <w:rFonts w:ascii="Consolas" w:hAnsi="Consolas"/>
+          <w:b/>
+          <w:bCs/>
+          <w:color w:val="999999"/>
+          <w:sz w:val="20"/>
+          <w:szCs w:val="20"/>
+        </w:rPr>
+        <w:t>输出保存文件</w:t>
+      </w:r>
+      <w:r>
+        <w:rPr>
+          <w:rFonts w:ascii="Consolas" w:hAnsi="Consolas"/>
+          <w:color w:val="333333"/>
+          <w:sz w:val="20"/>
+          <w:szCs w:val="20"/>
+          <w:shd w:val="clear" w:color="auto" w:fill="F8F8F8"/>
+        </w:rPr>
+        <w:t xml:space="preserve"> </w:t>
+      </w:r>
+    </w:p>
+    <w:p>
+      <w:pPr>
+        <w:ind w:firstLineChars="0" w:firstLine="0"/>
+        <w:rPr>
+          <w:rFonts w:ascii="Consolas" w:hAnsi="Consolas"/>
+          <w:color w:val="333333"/>
+          <w:sz w:val="20"/>
+          <w:szCs w:val="20"/>
+          <w:shd w:val="clear" w:color="auto" w:fill="F8F8F8"/>
+        </w:rPr>
+      </w:pPr>
+    </w:p>
+    <w:p>
+      <w:pPr>
+        <w:ind w:firstLine="400"/>
+        <w:rPr>
+          <w:rFonts w:ascii="Consolas" w:hAnsi="Consolas"/>
+          <w:color w:val="333333"/>
+          <w:sz w:val="20"/>
+          <w:szCs w:val="20"/>
+          <w:shd w:val="clear" w:color="auto" w:fill="F8F8F8"/>
+        </w:rPr>
+      </w:pPr>
+      <w:r>
+        <w:rPr>
+          <w:rFonts w:ascii="Consolas" w:hAnsi="Consolas"/>
+          <w:color w:val="333333"/>
+          <w:sz w:val="20"/>
+          <w:szCs w:val="20"/>
+          <w:shd w:val="clear" w:color="auto" w:fill="F8F8F8"/>
+        </w:rPr>
+        <w:t xml:space="preserve">openssl </w:t>
+      </w:r>
+      <w:proofErr w:type="spellStart"/>
+      <w:r>
+        <w:rPr>
+          <w:rFonts w:ascii="Consolas" w:hAnsi="Consolas"/>
+          <w:color w:val="333333"/>
+          <w:sz w:val="20"/>
+          <w:szCs w:val="20"/>
+          <w:shd w:val="clear" w:color="auto" w:fill="F8F8F8"/>
+        </w:rPr>
+        <w:t>ec</w:t>
+      </w:r>
+      <w:proofErr w:type="spellEnd"/>
+      <w:r>
+        <w:rPr>
+          <w:rFonts w:ascii="Consolas" w:hAnsi="Consolas"/>
+          <w:color w:val="333333"/>
+          <w:sz w:val="20"/>
+          <w:szCs w:val="20"/>
+          <w:shd w:val="clear" w:color="auto" w:fill="F8F8F8"/>
+        </w:rPr>
+        <w:t xml:space="preserve"> -</w:t>
+      </w:r>
+      <w:proofErr w:type="spellStart"/>
+      <w:r>
+        <w:rPr>
+          <w:rFonts w:ascii="Consolas" w:hAnsi="Consolas"/>
+          <w:color w:val="333333"/>
+          <w:sz w:val="20"/>
+          <w:szCs w:val="20"/>
+          <w:shd w:val="clear" w:color="auto" w:fill="F8F8F8"/>
+        </w:rPr>
+        <w:t>pubout</w:t>
+      </w:r>
+      <w:proofErr w:type="spellEnd"/>
+      <w:r>
+        <w:rPr>
+          <w:rFonts w:ascii="Consolas" w:hAnsi="Consolas"/>
+          <w:color w:val="333333"/>
+          <w:sz w:val="20"/>
+          <w:szCs w:val="20"/>
+          <w:shd w:val="clear" w:color="auto" w:fill="F8F8F8"/>
+        </w:rPr>
+        <w:t xml:space="preserve"> \ </w:t>
+      </w:r>
+      <w:r>
+        <w:rPr>
+          <w:rStyle w:val="hljs-meta"/>
+          <w:rFonts w:ascii="Consolas" w:hAnsi="Consolas"/>
+          <w:b/>
+          <w:bCs/>
+          <w:color w:val="999999"/>
+          <w:sz w:val="20"/>
+          <w:szCs w:val="20"/>
+        </w:rPr>
+        <w:t xml:space="preserve"># </w:t>
+      </w:r>
+      <w:r>
+        <w:rPr>
+          <w:rStyle w:val="hljs-meta"/>
+          <w:rFonts w:ascii="Consolas" w:hAnsi="Consolas"/>
+          <w:b/>
+          <w:bCs/>
+          <w:color w:val="999999"/>
+          <w:sz w:val="20"/>
+          <w:szCs w:val="20"/>
+        </w:rPr>
+        <w:t>生成公</w:t>
+      </w:r>
+      <w:proofErr w:type="gramStart"/>
+      <w:r>
+        <w:rPr>
+          <w:rStyle w:val="hljs-meta"/>
+          <w:rFonts w:ascii="Consolas" w:hAnsi="Consolas"/>
+          <w:b/>
+          <w:bCs/>
+          <w:color w:val="999999"/>
+          <w:sz w:val="20"/>
+          <w:szCs w:val="20"/>
+        </w:rPr>
+        <w:t>钥</w:t>
+      </w:r>
+      <w:proofErr w:type="gramEnd"/>
+      <w:r>
+        <w:rPr>
+          <w:rFonts w:ascii="Consolas" w:hAnsi="Consolas"/>
+          <w:color w:val="333333"/>
+          <w:sz w:val="20"/>
+          <w:szCs w:val="20"/>
+          <w:shd w:val="clear" w:color="auto" w:fill="F8F8F8"/>
+        </w:rPr>
+        <w:t xml:space="preserve"> </w:t>
+      </w:r>
+    </w:p>
+    <w:p>
+      <w:pPr>
+        <w:ind w:firstLineChars="800" w:firstLine="1600"/>
+        <w:rPr>
+          <w:rFonts w:ascii="Consolas" w:hAnsi="Consolas"/>
+          <w:color w:val="333333"/>
+          <w:sz w:val="20"/>
+          <w:szCs w:val="20"/>
+          <w:shd w:val="clear" w:color="auto" w:fill="F8F8F8"/>
+        </w:rPr>
+      </w:pPr>
+      <w:r>
+        <w:rPr>
+          <w:rFonts w:ascii="Consolas" w:hAnsi="Consolas"/>
+          <w:color w:val="333333"/>
+          <w:sz w:val="20"/>
+          <w:szCs w:val="20"/>
+          <w:shd w:val="clear" w:color="auto" w:fill="F8F8F8"/>
+        </w:rPr>
+        <w:t>-</w:t>
+      </w:r>
+      <w:r>
+        <w:rPr>
+          <w:rStyle w:val="hljs-keyword"/>
+          <w:rFonts w:ascii="Consolas" w:hAnsi="Consolas"/>
+          <w:b/>
+          <w:bCs/>
+          <w:color w:val="333333"/>
+          <w:sz w:val="20"/>
+          <w:szCs w:val="20"/>
+        </w:rPr>
+        <w:t>in</w:t>
+      </w:r>
+      <w:r>
+        <w:rPr>
+          <w:rFonts w:ascii="Consolas" w:hAnsi="Consolas"/>
+          <w:color w:val="333333"/>
+          <w:sz w:val="20"/>
+          <w:szCs w:val="20"/>
+          <w:shd w:val="clear" w:color="auto" w:fill="F8F8F8"/>
+        </w:rPr>
+        <w:t xml:space="preserve"> tommy-</w:t>
+      </w:r>
+      <w:proofErr w:type="spellStart"/>
+      <w:r>
+        <w:rPr>
+          <w:rFonts w:ascii="Consolas" w:hAnsi="Consolas"/>
+          <w:color w:val="333333"/>
+          <w:sz w:val="20"/>
+          <w:szCs w:val="20"/>
+          <w:shd w:val="clear" w:color="auto" w:fill="F8F8F8"/>
+        </w:rPr>
+        <w:t>priv.pem</w:t>
+      </w:r>
+      <w:proofErr w:type="spellEnd"/>
+      <w:r>
+        <w:rPr>
+          <w:rFonts w:ascii="Consolas" w:hAnsi="Consolas"/>
+          <w:color w:val="333333"/>
+          <w:sz w:val="20"/>
+          <w:szCs w:val="20"/>
+          <w:shd w:val="clear" w:color="auto" w:fill="F8F8F8"/>
+        </w:rPr>
+        <w:t xml:space="preserve"> \ </w:t>
+      </w:r>
+      <w:r>
+        <w:rPr>
+          <w:rStyle w:val="hljs-meta"/>
+          <w:rFonts w:ascii="Consolas" w:hAnsi="Consolas"/>
+          <w:b/>
+          <w:bCs/>
+          <w:color w:val="999999"/>
+          <w:sz w:val="20"/>
+          <w:szCs w:val="20"/>
+        </w:rPr>
+        <w:t xml:space="preserve"># </w:t>
+      </w:r>
+      <w:r>
+        <w:rPr>
+          <w:rStyle w:val="hljs-meta"/>
+          <w:rFonts w:ascii="Consolas" w:hAnsi="Consolas"/>
+          <w:b/>
+          <w:bCs/>
+          <w:color w:val="999999"/>
+          <w:sz w:val="20"/>
+          <w:szCs w:val="20"/>
+        </w:rPr>
+        <w:t>输入私</w:t>
+      </w:r>
+      <w:proofErr w:type="gramStart"/>
+      <w:r>
+        <w:rPr>
+          <w:rStyle w:val="hljs-meta"/>
+          <w:rFonts w:ascii="Consolas" w:hAnsi="Consolas"/>
+          <w:b/>
+          <w:bCs/>
+          <w:color w:val="999999"/>
+          <w:sz w:val="20"/>
+          <w:szCs w:val="20"/>
+        </w:rPr>
+        <w:t>钥</w:t>
+      </w:r>
+      <w:proofErr w:type="gramEnd"/>
+      <w:r>
+        <w:rPr>
+          <w:rStyle w:val="hljs-meta"/>
+          <w:rFonts w:ascii="Consolas" w:hAnsi="Consolas"/>
+          <w:b/>
+          <w:bCs/>
+          <w:color w:val="999999"/>
+          <w:sz w:val="20"/>
+          <w:szCs w:val="20"/>
+        </w:rPr>
+        <w:t>文件</w:t>
+      </w:r>
+      <w:r>
+        <w:rPr>
+          <w:rFonts w:ascii="Consolas" w:hAnsi="Consolas"/>
+          <w:color w:val="333333"/>
+          <w:sz w:val="20"/>
+          <w:szCs w:val="20"/>
+          <w:shd w:val="clear" w:color="auto" w:fill="F8F8F8"/>
+        </w:rPr>
+        <w:t xml:space="preserve"> </w:t>
+      </w:r>
+    </w:p>
+    <w:p>
+      <w:pPr>
+        <w:ind w:firstLineChars="800" w:firstLine="1600"/>
+        <w:rPr>
+          <w:rStyle w:val="hljs-meta"/>
+          <w:rFonts w:ascii="Consolas" w:hAnsi="Consolas"/>
+          <w:b/>
+          <w:bCs/>
+          <w:color w:val="999999"/>
+          <w:sz w:val="20"/>
+          <w:szCs w:val="20"/>
+        </w:rPr>
+      </w:pPr>
+      <w:r>
+        <w:rPr>
+          <w:rFonts w:ascii="Consolas" w:hAnsi="Consolas"/>
+          <w:color w:val="333333"/>
+          <w:sz w:val="20"/>
+          <w:szCs w:val="20"/>
+          <w:shd w:val="clear" w:color="auto" w:fill="F8F8F8"/>
+        </w:rPr>
+        <w:t>-</w:t>
+      </w:r>
+      <w:r>
+        <w:rPr>
+          <w:rStyle w:val="hljs-keyword"/>
+          <w:rFonts w:ascii="Consolas" w:hAnsi="Consolas"/>
+          <w:b/>
+          <w:bCs/>
+          <w:color w:val="333333"/>
+          <w:sz w:val="20"/>
+          <w:szCs w:val="20"/>
+        </w:rPr>
+        <w:t>out</w:t>
+      </w:r>
+      <w:r>
+        <w:rPr>
+          <w:rFonts w:ascii="Consolas" w:hAnsi="Consolas"/>
+          <w:color w:val="333333"/>
+          <w:sz w:val="20"/>
+          <w:szCs w:val="20"/>
+          <w:shd w:val="clear" w:color="auto" w:fill="F8F8F8"/>
+        </w:rPr>
+        <w:t xml:space="preserve"> tommy-</w:t>
+      </w:r>
+      <w:proofErr w:type="spellStart"/>
+      <w:r>
+        <w:rPr>
+          <w:rFonts w:ascii="Consolas" w:hAnsi="Consolas"/>
+          <w:color w:val="333333"/>
+          <w:sz w:val="20"/>
+          <w:szCs w:val="20"/>
+          <w:shd w:val="clear" w:color="auto" w:fill="F8F8F8"/>
+        </w:rPr>
+        <w:t>pub.pem</w:t>
+      </w:r>
+      <w:proofErr w:type="spellEnd"/>
+      <w:r>
+        <w:rPr>
+          <w:rFonts w:ascii="Consolas" w:hAnsi="Consolas"/>
+          <w:color w:val="333333"/>
+          <w:sz w:val="20"/>
+          <w:szCs w:val="20"/>
+          <w:shd w:val="clear" w:color="auto" w:fill="F8F8F8"/>
+        </w:rPr>
+        <w:t xml:space="preserve"> </w:t>
+      </w:r>
+      <w:r>
+        <w:rPr>
+          <w:rStyle w:val="hljs-meta"/>
+          <w:rFonts w:ascii="Consolas" w:hAnsi="Consolas"/>
+          <w:b/>
+          <w:bCs/>
+          <w:color w:val="999999"/>
+          <w:sz w:val="20"/>
+          <w:szCs w:val="20"/>
+        </w:rPr>
+        <w:t xml:space="preserve"># </w:t>
+      </w:r>
+      <w:r>
+        <w:rPr>
+          <w:rStyle w:val="hljs-meta"/>
+          <w:rFonts w:ascii="Consolas" w:hAnsi="Consolas"/>
+          <w:b/>
+          <w:bCs/>
+          <w:color w:val="999999"/>
+          <w:sz w:val="20"/>
+          <w:szCs w:val="20"/>
+        </w:rPr>
+        <w:t>输出公</w:t>
+      </w:r>
+      <w:proofErr w:type="gramStart"/>
+      <w:r>
+        <w:rPr>
+          <w:rStyle w:val="hljs-meta"/>
+          <w:rFonts w:ascii="Consolas" w:hAnsi="Consolas"/>
+          <w:b/>
+          <w:bCs/>
+          <w:color w:val="999999"/>
+          <w:sz w:val="20"/>
+          <w:szCs w:val="20"/>
+        </w:rPr>
+        <w:t>钥</w:t>
+      </w:r>
+      <w:proofErr w:type="gramEnd"/>
+      <w:r>
+        <w:rPr>
+          <w:rStyle w:val="hljs-meta"/>
+          <w:rFonts w:ascii="Consolas" w:hAnsi="Consolas"/>
+          <w:b/>
+          <w:bCs/>
+          <w:color w:val="999999"/>
+          <w:sz w:val="20"/>
+          <w:szCs w:val="20"/>
+        </w:rPr>
+        <w:t>文件</w:t>
+      </w:r>
+    </w:p>
+    <w:p>
+      <w:pPr>
+        <w:ind w:firstLine="480"/>
+      </w:pPr>
+      <w:r>
+        <w:rPr>
+          <w:rFonts w:hint="eastAsia"/>
+        </w:rPr>
+        <w:t>然后使用</w:t>
+      </w:r>
+      <w:r>
+        <w:rPr>
+          <w:rFonts w:hint="eastAsia"/>
+        </w:rPr>
+        <w:t>tommy</w:t>
+      </w:r>
+      <w:r>
+        <w:rPr>
+          <w:rFonts w:hint="eastAsia"/>
+        </w:rPr>
+        <w:t>的私</w:t>
+      </w:r>
+      <w:proofErr w:type="gramStart"/>
+      <w:r>
+        <w:rPr>
+          <w:rFonts w:hint="eastAsia"/>
+        </w:rPr>
+        <w:t>钥</w:t>
+      </w:r>
+      <w:proofErr w:type="gramEnd"/>
+      <w:r>
+        <w:rPr>
+          <w:rFonts w:hint="eastAsia"/>
+        </w:rPr>
+        <w:t>对</w:t>
+      </w:r>
+      <w:r>
+        <w:rPr>
+          <w:rFonts w:hint="eastAsia"/>
+        </w:rPr>
+        <w:t>hey-jude.txt</w:t>
+      </w:r>
+      <w:r>
+        <w:rPr>
+          <w:rFonts w:hint="eastAsia"/>
+        </w:rPr>
+        <w:t>文件签名，并将得到的二进制签名文件</w:t>
+      </w:r>
+      <w:r>
+        <w:rPr>
+          <w:rFonts w:hint="eastAsia"/>
+        </w:rPr>
+        <w:t xml:space="preserve">signature.sha256 </w:t>
+      </w:r>
+      <w:r>
+        <w:rPr>
+          <w:rFonts w:hint="eastAsia"/>
+        </w:rPr>
+        <w:t>进行</w:t>
+      </w:r>
+      <w:r>
+        <w:rPr>
+          <w:rFonts w:hint="eastAsia"/>
+        </w:rPr>
+        <w:t>base64</w:t>
+      </w:r>
+      <w:r>
+        <w:rPr>
+          <w:rFonts w:hint="eastAsia"/>
+        </w:rPr>
+        <w:t>编码得到签名的</w:t>
+      </w:r>
+      <w:r>
+        <w:rPr>
+          <w:rFonts w:hint="eastAsia"/>
+        </w:rPr>
+        <w:t>ASCII</w:t>
+      </w:r>
+      <w:r>
+        <w:rPr>
+          <w:rFonts w:hint="eastAsia"/>
+        </w:rPr>
+        <w:t>表示并存入文件</w:t>
+      </w:r>
+      <w:r>
+        <w:rPr>
+          <w:rFonts w:hint="eastAsia"/>
+        </w:rPr>
+        <w:t>signature.base64</w:t>
+      </w:r>
+      <w:r>
+        <w:rPr>
+          <w:rFonts w:hint="eastAsia"/>
+        </w:rPr>
+        <w:t>，以便通过邮件等形式发送：</w:t>
+      </w:r>
+    </w:p>
+    <w:p>
+      <w:pPr>
+        <w:ind w:firstLine="400"/>
+        <w:rPr>
+          <w:rStyle w:val="hljs-comment"/>
+          <w:rFonts w:ascii="Consolas" w:hAnsi="Consolas"/>
+          <w:i/>
+          <w:iCs/>
+          <w:color w:val="999988"/>
+          <w:sz w:val="20"/>
+          <w:szCs w:val="20"/>
+        </w:rPr>
+      </w:pPr>
+      <w:r>
+        <w:rPr>
+          <w:rFonts w:ascii="Consolas" w:hAnsi="Consolas"/>
+          <w:color w:val="333333"/>
+          <w:sz w:val="20"/>
+          <w:szCs w:val="20"/>
+          <w:shd w:val="clear" w:color="auto" w:fill="F8F8F8"/>
+        </w:rPr>
+        <w:t xml:space="preserve">~$ openssl </w:t>
+      </w:r>
+      <w:proofErr w:type="spellStart"/>
+      <w:r>
+        <w:rPr>
+          <w:rFonts w:ascii="Consolas" w:hAnsi="Consolas"/>
+          <w:color w:val="333333"/>
+          <w:sz w:val="20"/>
+          <w:szCs w:val="20"/>
+          <w:shd w:val="clear" w:color="auto" w:fill="F8F8F8"/>
+        </w:rPr>
+        <w:t>dgst</w:t>
+      </w:r>
+      <w:proofErr w:type="spellEnd"/>
+      <w:r>
+        <w:rPr>
+          <w:rFonts w:ascii="Consolas" w:hAnsi="Consolas"/>
+          <w:color w:val="333333"/>
+          <w:sz w:val="20"/>
+          <w:szCs w:val="20"/>
+          <w:shd w:val="clear" w:color="auto" w:fill="F8F8F8"/>
+        </w:rPr>
+        <w:t xml:space="preserve"> -sha256 \ </w:t>
+      </w:r>
+      <w:r>
+        <w:rPr>
+          <w:rStyle w:val="hljs-comment"/>
+          <w:rFonts w:ascii="Consolas" w:hAnsi="Consolas"/>
+          <w:i/>
+          <w:iCs/>
+          <w:color w:val="999988"/>
+          <w:sz w:val="20"/>
+          <w:szCs w:val="20"/>
+        </w:rPr>
+        <w:t xml:space="preserve"># </w:t>
+      </w:r>
+      <w:r>
+        <w:rPr>
+          <w:rStyle w:val="hljs-comment"/>
+          <w:rFonts w:ascii="Consolas" w:hAnsi="Consolas"/>
+          <w:i/>
+          <w:iCs/>
+          <w:color w:val="999988"/>
+          <w:sz w:val="20"/>
+          <w:szCs w:val="20"/>
+        </w:rPr>
+        <w:t>生成</w:t>
+      </w:r>
+      <w:r>
+        <w:rPr>
+          <w:rStyle w:val="hljs-comment"/>
+          <w:rFonts w:ascii="Consolas" w:hAnsi="Consolas"/>
+          <w:i/>
+          <w:iCs/>
+          <w:color w:val="999988"/>
+          <w:sz w:val="20"/>
+          <w:szCs w:val="20"/>
+        </w:rPr>
+        <w:t>sha256</w:t>
+      </w:r>
+      <w:r>
+        <w:rPr>
+          <w:rStyle w:val="hljs-comment"/>
+          <w:rFonts w:ascii="Consolas" w:hAnsi="Consolas"/>
+          <w:i/>
+          <w:iCs/>
+          <w:color w:val="999988"/>
+          <w:sz w:val="20"/>
+          <w:szCs w:val="20"/>
+        </w:rPr>
+        <w:t>哈希</w:t>
+      </w:r>
+      <w:r>
+        <w:rPr>
+          <w:rStyle w:val="hljs-comment"/>
+          <w:rFonts w:ascii="Consolas" w:hAnsi="Consolas"/>
+          <w:i/>
+          <w:iCs/>
+          <w:color w:val="999988"/>
+          <w:sz w:val="20"/>
+          <w:szCs w:val="20"/>
+        </w:rPr>
+        <w:t xml:space="preserve"> </w:t>
+      </w:r>
+    </w:p>
+    <w:p>
+      <w:pPr>
+        <w:ind w:firstLineChars="1100" w:firstLine="2200"/>
+        <w:rPr>
+          <w:rFonts w:ascii="Consolas" w:hAnsi="Consolas"/>
+          <w:color w:val="333333"/>
+          <w:sz w:val="20"/>
+          <w:szCs w:val="20"/>
+          <w:shd w:val="clear" w:color="auto" w:fill="F8F8F8"/>
+        </w:rPr>
+      </w:pPr>
+      <w:r>
+        <w:rPr>
+          <w:rFonts w:ascii="Consolas" w:hAnsi="Consolas"/>
+          <w:color w:val="333333"/>
+          <w:sz w:val="20"/>
+          <w:szCs w:val="20"/>
+          <w:shd w:val="clear" w:color="auto" w:fill="F8F8F8"/>
+        </w:rPr>
+        <w:t>-sign tommy-</w:t>
+      </w:r>
+      <w:proofErr w:type="spellStart"/>
+      <w:r>
+        <w:rPr>
+          <w:rFonts w:ascii="Consolas" w:hAnsi="Consolas"/>
+          <w:color w:val="333333"/>
+          <w:sz w:val="20"/>
+          <w:szCs w:val="20"/>
+          <w:shd w:val="clear" w:color="auto" w:fill="F8F8F8"/>
+        </w:rPr>
+        <w:t>priv.pem</w:t>
+      </w:r>
+      <w:proofErr w:type="spellEnd"/>
+      <w:r>
+        <w:rPr>
+          <w:rFonts w:ascii="Consolas" w:hAnsi="Consolas"/>
+          <w:color w:val="333333"/>
+          <w:sz w:val="20"/>
+          <w:szCs w:val="20"/>
+          <w:shd w:val="clear" w:color="auto" w:fill="F8F8F8"/>
+        </w:rPr>
+        <w:t xml:space="preserve"> \ </w:t>
+      </w:r>
+      <w:r>
+        <w:rPr>
+          <w:rStyle w:val="hljs-comment"/>
+          <w:rFonts w:ascii="Consolas" w:hAnsi="Consolas"/>
+          <w:i/>
+          <w:iCs/>
+          <w:color w:val="999988"/>
+          <w:sz w:val="20"/>
+          <w:szCs w:val="20"/>
+        </w:rPr>
+        <w:t xml:space="preserve"># </w:t>
+      </w:r>
+      <w:r>
+        <w:rPr>
+          <w:rStyle w:val="hljs-comment"/>
+          <w:rFonts w:ascii="Consolas" w:hAnsi="Consolas"/>
+          <w:i/>
+          <w:iCs/>
+          <w:color w:val="999988"/>
+          <w:sz w:val="20"/>
+          <w:szCs w:val="20"/>
+        </w:rPr>
+        <w:t>签名私</w:t>
+      </w:r>
+      <w:proofErr w:type="gramStart"/>
+      <w:r>
+        <w:rPr>
+          <w:rStyle w:val="hljs-comment"/>
+          <w:rFonts w:ascii="Consolas" w:hAnsi="Consolas"/>
+          <w:i/>
+          <w:iCs/>
+          <w:color w:val="999988"/>
+          <w:sz w:val="20"/>
+          <w:szCs w:val="20"/>
+        </w:rPr>
+        <w:t>钥</w:t>
+      </w:r>
+      <w:proofErr w:type="gramEnd"/>
+      <w:r>
+        <w:rPr>
+          <w:rFonts w:ascii="Consolas" w:hAnsi="Consolas"/>
+          <w:color w:val="333333"/>
+          <w:sz w:val="20"/>
+          <w:szCs w:val="20"/>
+          <w:shd w:val="clear" w:color="auto" w:fill="F8F8F8"/>
+        </w:rPr>
+        <w:t xml:space="preserve"> </w:t>
+      </w:r>
+    </w:p>
+    <w:p>
+      <w:pPr>
+        <w:ind w:firstLineChars="1100" w:firstLine="2200"/>
+        <w:rPr>
+          <w:rFonts w:ascii="Consolas" w:hAnsi="Consolas"/>
+          <w:color w:val="333333"/>
+          <w:sz w:val="20"/>
+          <w:szCs w:val="20"/>
+          <w:shd w:val="clear" w:color="auto" w:fill="F8F8F8"/>
+        </w:rPr>
+      </w:pPr>
+      <w:r>
+        <w:rPr>
+          <w:rFonts w:ascii="Consolas" w:hAnsi="Consolas"/>
+          <w:color w:val="333333"/>
+          <w:sz w:val="20"/>
+          <w:szCs w:val="20"/>
+          <w:shd w:val="clear" w:color="auto" w:fill="F8F8F8"/>
+        </w:rPr>
+        <w:t xml:space="preserve">-out signature.sha256 \ </w:t>
+      </w:r>
+      <w:r>
+        <w:rPr>
+          <w:rStyle w:val="hljs-comment"/>
+          <w:rFonts w:ascii="Consolas" w:hAnsi="Consolas"/>
+          <w:i/>
+          <w:iCs/>
+          <w:color w:val="999988"/>
+          <w:sz w:val="20"/>
+          <w:szCs w:val="20"/>
+        </w:rPr>
+        <w:t xml:space="preserve"># </w:t>
+      </w:r>
+      <w:r>
+        <w:rPr>
+          <w:rStyle w:val="hljs-comment"/>
+          <w:rFonts w:ascii="Consolas" w:hAnsi="Consolas"/>
+          <w:i/>
+          <w:iCs/>
+          <w:color w:val="999988"/>
+          <w:sz w:val="20"/>
+          <w:szCs w:val="20"/>
+        </w:rPr>
+        <w:t>输出文件</w:t>
+      </w:r>
+      <w:r>
+        <w:rPr>
+          <w:rFonts w:ascii="Consolas" w:hAnsi="Consolas"/>
+          <w:color w:val="333333"/>
+          <w:sz w:val="20"/>
+          <w:szCs w:val="20"/>
+          <w:shd w:val="clear" w:color="auto" w:fill="F8F8F8"/>
+        </w:rPr>
+        <w:t xml:space="preserve"> hey-jude.txt </w:t>
+      </w:r>
+      <w:r>
+        <w:rPr>
+          <w:rStyle w:val="hljs-comment"/>
+          <w:rFonts w:ascii="Consolas" w:hAnsi="Consolas"/>
+          <w:i/>
+          <w:iCs/>
+          <w:color w:val="999988"/>
+          <w:sz w:val="20"/>
+          <w:szCs w:val="20"/>
+        </w:rPr>
+        <w:t xml:space="preserve"># </w:t>
+      </w:r>
+      <w:r>
+        <w:rPr>
+          <w:rStyle w:val="hljs-comment"/>
+          <w:rFonts w:ascii="Consolas" w:hAnsi="Consolas"/>
+          <w:i/>
+          <w:iCs/>
+          <w:color w:val="999988"/>
+          <w:sz w:val="20"/>
+          <w:szCs w:val="20"/>
+        </w:rPr>
+        <w:t>待签名文件</w:t>
+      </w:r>
+      <w:r>
+        <w:rPr>
+          <w:rFonts w:ascii="Consolas" w:hAnsi="Consolas"/>
+          <w:color w:val="333333"/>
+          <w:sz w:val="20"/>
+          <w:szCs w:val="20"/>
+          <w:shd w:val="clear" w:color="auto" w:fill="F8F8F8"/>
+        </w:rPr>
+        <w:t xml:space="preserve"> </w:t>
+      </w:r>
+    </w:p>
+    <w:p>
+      <w:pPr>
+        <w:ind w:firstLine="400"/>
+        <w:rPr>
+          <w:rFonts w:ascii="Consolas" w:hAnsi="Consolas"/>
+          <w:color w:val="333333"/>
+          <w:sz w:val="20"/>
+          <w:szCs w:val="20"/>
+          <w:shd w:val="clear" w:color="auto" w:fill="F8F8F8"/>
+        </w:rPr>
+      </w:pPr>
+      <w:r>
+        <w:rPr>
+          <w:rFonts w:ascii="Consolas" w:hAnsi="Consolas"/>
+          <w:color w:val="333333"/>
+          <w:sz w:val="20"/>
+          <w:szCs w:val="20"/>
+          <w:shd w:val="clear" w:color="auto" w:fill="F8F8F8"/>
+        </w:rPr>
+        <w:t>~$ openssl base64 -</w:t>
+      </w:r>
+      <w:r>
+        <w:rPr>
+          <w:rStyle w:val="hljs-keyword"/>
+          <w:rFonts w:ascii="Consolas" w:hAnsi="Consolas"/>
+          <w:b/>
+          <w:bCs/>
+          <w:color w:val="333333"/>
+          <w:sz w:val="20"/>
+          <w:szCs w:val="20"/>
+        </w:rPr>
+        <w:t>in</w:t>
+      </w:r>
+      <w:r>
+        <w:rPr>
+          <w:rFonts w:ascii="Consolas" w:hAnsi="Consolas"/>
+          <w:color w:val="333333"/>
+          <w:sz w:val="20"/>
+          <w:szCs w:val="20"/>
+          <w:shd w:val="clear" w:color="auto" w:fill="F8F8F8"/>
+        </w:rPr>
+        <w:t xml:space="preserve"> signature.sha256 \ </w:t>
+      </w:r>
+      <w:r>
+        <w:rPr>
+          <w:rStyle w:val="hljs-comment"/>
+          <w:rFonts w:ascii="Consolas" w:hAnsi="Consolas"/>
+          <w:i/>
+          <w:iCs/>
+          <w:color w:val="999988"/>
+          <w:sz w:val="20"/>
+          <w:szCs w:val="20"/>
+        </w:rPr>
+        <w:t xml:space="preserve"># </w:t>
+      </w:r>
+      <w:r>
+        <w:rPr>
+          <w:rStyle w:val="hljs-comment"/>
+          <w:rFonts w:ascii="Consolas" w:hAnsi="Consolas"/>
+          <w:i/>
+          <w:iCs/>
+          <w:color w:val="999988"/>
+          <w:sz w:val="20"/>
+          <w:szCs w:val="20"/>
+        </w:rPr>
+        <w:t>输入哈希文件</w:t>
+      </w:r>
+      <w:r>
+        <w:rPr>
+          <w:rFonts w:ascii="Consolas" w:hAnsi="Consolas"/>
+          <w:color w:val="333333"/>
+          <w:sz w:val="20"/>
+          <w:szCs w:val="20"/>
+          <w:shd w:val="clear" w:color="auto" w:fill="F8F8F8"/>
+        </w:rPr>
+        <w:t xml:space="preserve"> </w:t>
+      </w:r>
+    </w:p>
+    <w:p>
+      <w:pPr>
+        <w:ind w:firstLineChars="1200" w:firstLine="2400"/>
+        <w:rPr>
+          <w:rStyle w:val="hljs-comment"/>
+          <w:rFonts w:ascii="Consolas" w:hAnsi="Consolas"/>
+          <w:i/>
+          <w:iCs/>
+          <w:color w:val="999988"/>
+          <w:sz w:val="20"/>
+          <w:szCs w:val="20"/>
+        </w:rPr>
+      </w:pPr>
+      <w:r>
+        <w:rPr>
+          <w:rFonts w:ascii="Consolas" w:hAnsi="Consolas"/>
+          <w:color w:val="333333"/>
+          <w:sz w:val="20"/>
+          <w:szCs w:val="20"/>
+          <w:shd w:val="clear" w:color="auto" w:fill="F8F8F8"/>
+        </w:rPr>
+        <w:t xml:space="preserve">-out signature.base64 </w:t>
+      </w:r>
+      <w:r>
+        <w:rPr>
+          <w:rStyle w:val="hljs-comment"/>
+          <w:rFonts w:ascii="Consolas" w:hAnsi="Consolas"/>
+          <w:i/>
+          <w:iCs/>
+          <w:color w:val="999988"/>
+          <w:sz w:val="20"/>
+          <w:szCs w:val="20"/>
+        </w:rPr>
+        <w:t xml:space="preserve"># </w:t>
+      </w:r>
+      <w:r>
+        <w:rPr>
+          <w:rStyle w:val="hljs-comment"/>
+          <w:rFonts w:ascii="Consolas" w:hAnsi="Consolas"/>
+          <w:i/>
+          <w:iCs/>
+          <w:color w:val="999988"/>
+          <w:sz w:val="20"/>
+          <w:szCs w:val="20"/>
+        </w:rPr>
+        <w:t>输出</w:t>
+      </w:r>
+      <w:r>
+        <w:rPr>
+          <w:rStyle w:val="hljs-comment"/>
+          <w:rFonts w:ascii="Consolas" w:hAnsi="Consolas"/>
+          <w:i/>
+          <w:iCs/>
+          <w:color w:val="999988"/>
+          <w:sz w:val="20"/>
+          <w:szCs w:val="20"/>
+        </w:rPr>
+        <w:t>base64</w:t>
+      </w:r>
+      <w:r>
+        <w:rPr>
+          <w:rStyle w:val="hljs-comment"/>
+          <w:rFonts w:ascii="Consolas" w:hAnsi="Consolas"/>
+          <w:i/>
+          <w:iCs/>
+          <w:color w:val="999988"/>
+          <w:sz w:val="20"/>
+          <w:szCs w:val="20"/>
+        </w:rPr>
+        <w:t>编码文件</w:t>
+      </w:r>
+    </w:p>
+    <w:p>
+      <w:pPr>
+        <w:ind w:firstLine="480"/>
+        <w:rPr>
+          <w:rFonts w:cs="Times New Roman"/>
+          <w:color w:val="333333"/>
+          <w:shd w:val="clear" w:color="auto" w:fill="FFFFFF"/>
+        </w:rPr>
+      </w:pPr>
+      <w:r>
+        <w:rPr>
+          <w:rFonts w:cs="Times New Roman"/>
+          <w:color w:val="333333"/>
+          <w:shd w:val="clear" w:color="auto" w:fill="FFFFFF"/>
+        </w:rPr>
+        <w:t>当</w:t>
+      </w:r>
+      <w:r>
+        <w:rPr>
+          <w:rFonts w:cs="Times New Roman"/>
+          <w:color w:val="333333"/>
+          <w:shd w:val="clear" w:color="auto" w:fill="FFFFFF"/>
+        </w:rPr>
+        <w:t>jerry</w:t>
+      </w:r>
+      <w:r>
+        <w:rPr>
+          <w:rFonts w:cs="Times New Roman"/>
+          <w:color w:val="333333"/>
+          <w:shd w:val="clear" w:color="auto" w:fill="FFFFFF"/>
+        </w:rPr>
+        <w:t>收到</w:t>
+      </w:r>
+      <w:r>
+        <w:rPr>
+          <w:rFonts w:cs="Times New Roman"/>
+          <w:color w:val="333333"/>
+          <w:shd w:val="clear" w:color="auto" w:fill="FFFFFF"/>
+        </w:rPr>
+        <w:t>hey-jude.txt</w:t>
+      </w:r>
+      <w:r>
+        <w:rPr>
+          <w:rFonts w:cs="Times New Roman"/>
+          <w:color w:val="333333"/>
+          <w:shd w:val="clear" w:color="auto" w:fill="FFFFFF"/>
+        </w:rPr>
+        <w:t>和</w:t>
+      </w:r>
+      <w:r>
+        <w:rPr>
+          <w:rFonts w:cs="Times New Roman"/>
+          <w:color w:val="333333"/>
+          <w:shd w:val="clear" w:color="auto" w:fill="FFFFFF"/>
+        </w:rPr>
+        <w:t>signature.base64</w:t>
+      </w:r>
+      <w:r>
+        <w:rPr>
+          <w:rFonts w:cs="Times New Roman"/>
+          <w:color w:val="333333"/>
+          <w:shd w:val="clear" w:color="auto" w:fill="FFFFFF"/>
+        </w:rPr>
+        <w:t>后，首先将</w:t>
+      </w:r>
+      <w:r>
+        <w:rPr>
+          <w:rFonts w:cs="Times New Roman"/>
+          <w:color w:val="333333"/>
+          <w:shd w:val="clear" w:color="auto" w:fill="FFFFFF"/>
+        </w:rPr>
+        <w:t>base64</w:t>
+      </w:r>
+      <w:r>
+        <w:rPr>
+          <w:rFonts w:cs="Times New Roman"/>
+          <w:color w:val="333333"/>
+          <w:shd w:val="clear" w:color="auto" w:fill="FFFFFF"/>
+        </w:rPr>
+        <w:t>的编码还原回二进制格式，</w:t>
+      </w:r>
+      <w:r>
+        <w:rPr>
+          <w:rFonts w:cs="Times New Roman"/>
+          <w:color w:val="333333"/>
+          <w:shd w:val="clear" w:color="auto" w:fill="FFFFFF"/>
+        </w:rPr>
+        <w:t xml:space="preserve"> </w:t>
+      </w:r>
+      <w:r>
+        <w:rPr>
+          <w:rFonts w:cs="Times New Roman"/>
+          <w:color w:val="333333"/>
+          <w:shd w:val="clear" w:color="auto" w:fill="FFFFFF"/>
+        </w:rPr>
+        <w:t>然后就可以利用</w:t>
+      </w:r>
+      <w:r>
+        <w:rPr>
+          <w:rFonts w:cs="Times New Roman"/>
+          <w:color w:val="333333"/>
+          <w:shd w:val="clear" w:color="auto" w:fill="FFFFFF"/>
+        </w:rPr>
+        <w:t>tommy</w:t>
+      </w:r>
+      <w:r>
+        <w:rPr>
+          <w:rFonts w:cs="Times New Roman"/>
+          <w:color w:val="333333"/>
+          <w:shd w:val="clear" w:color="auto" w:fill="FFFFFF"/>
+        </w:rPr>
+        <w:t>的公</w:t>
+      </w:r>
+      <w:proofErr w:type="gramStart"/>
+      <w:r>
+        <w:rPr>
+          <w:rFonts w:cs="Times New Roman"/>
+          <w:color w:val="333333"/>
+          <w:shd w:val="clear" w:color="auto" w:fill="FFFFFF"/>
+        </w:rPr>
+        <w:t>钥</w:t>
+      </w:r>
+      <w:proofErr w:type="gramEnd"/>
+      <w:r>
+        <w:rPr>
+          <w:rFonts w:cs="Times New Roman"/>
+          <w:color w:val="333333"/>
+          <w:shd w:val="clear" w:color="auto" w:fill="FFFFFF"/>
+        </w:rPr>
+        <w:t>进行签名验证：</w:t>
+      </w:r>
+    </w:p>
+    <w:p>
+      <w:pPr>
+        <w:ind w:firstLine="400"/>
+        <w:rPr>
+          <w:rFonts w:ascii="Consolas" w:hAnsi="Consolas"/>
+          <w:color w:val="333333"/>
+          <w:sz w:val="20"/>
+          <w:szCs w:val="20"/>
+          <w:shd w:val="clear" w:color="auto" w:fill="F8F8F8"/>
+        </w:rPr>
+      </w:pPr>
+      <w:r>
+        <w:rPr>
+          <w:rFonts w:ascii="Consolas" w:hAnsi="Consolas"/>
+          <w:color w:val="333333"/>
+          <w:sz w:val="20"/>
+          <w:szCs w:val="20"/>
+          <w:shd w:val="clear" w:color="auto" w:fill="F8F8F8"/>
+        </w:rPr>
+        <w:t>~$ openssl base64 -d -</w:t>
+      </w:r>
+      <w:r>
+        <w:rPr>
+          <w:rStyle w:val="hljs-keyword"/>
+          <w:rFonts w:ascii="Consolas" w:hAnsi="Consolas"/>
+          <w:b/>
+          <w:bCs/>
+          <w:color w:val="333333"/>
+          <w:sz w:val="20"/>
+          <w:szCs w:val="20"/>
+        </w:rPr>
+        <w:t>in</w:t>
+      </w:r>
+      <w:r>
+        <w:rPr>
+          <w:rFonts w:ascii="Consolas" w:hAnsi="Consolas"/>
+          <w:color w:val="333333"/>
+          <w:sz w:val="20"/>
+          <w:szCs w:val="20"/>
+          <w:shd w:val="clear" w:color="auto" w:fill="F8F8F8"/>
+        </w:rPr>
+        <w:t xml:space="preserve"> signature.base64 \ </w:t>
+      </w:r>
+      <w:r>
+        <w:rPr>
+          <w:rStyle w:val="hljs-comment"/>
+          <w:rFonts w:ascii="Consolas" w:hAnsi="Consolas"/>
+          <w:i/>
+          <w:iCs/>
+          <w:color w:val="999988"/>
+          <w:sz w:val="20"/>
+          <w:szCs w:val="20"/>
+        </w:rPr>
+        <w:t xml:space="preserve"># </w:t>
+      </w:r>
+      <w:r>
+        <w:rPr>
+          <w:rStyle w:val="hljs-comment"/>
+          <w:rFonts w:ascii="Consolas" w:hAnsi="Consolas"/>
+          <w:i/>
+          <w:iCs/>
+          <w:color w:val="999988"/>
+          <w:sz w:val="20"/>
+          <w:szCs w:val="20"/>
+        </w:rPr>
+        <w:t>输入</w:t>
+      </w:r>
+      <w:r>
+        <w:rPr>
+          <w:rStyle w:val="hljs-comment"/>
+          <w:rFonts w:ascii="Consolas" w:hAnsi="Consolas"/>
+          <w:i/>
+          <w:iCs/>
+          <w:color w:val="999988"/>
+          <w:sz w:val="20"/>
+          <w:szCs w:val="20"/>
+        </w:rPr>
+        <w:t>base64</w:t>
+      </w:r>
+      <w:r>
+        <w:rPr>
+          <w:rStyle w:val="hljs-comment"/>
+          <w:rFonts w:ascii="Consolas" w:hAnsi="Consolas"/>
+          <w:i/>
+          <w:iCs/>
+          <w:color w:val="999988"/>
+          <w:sz w:val="20"/>
+          <w:szCs w:val="20"/>
+        </w:rPr>
+        <w:t>编码文件</w:t>
+      </w:r>
+      <w:r>
+        <w:rPr>
+          <w:rFonts w:ascii="Consolas" w:hAnsi="Consolas"/>
+          <w:color w:val="333333"/>
+          <w:sz w:val="20"/>
+          <w:szCs w:val="20"/>
+          <w:shd w:val="clear" w:color="auto" w:fill="F8F8F8"/>
+        </w:rPr>
+        <w:t xml:space="preserve"> </w:t>
+      </w:r>
+    </w:p>
+    <w:p>
+      <w:pPr>
+        <w:ind w:firstLineChars="1400" w:firstLine="2800"/>
+        <w:rPr>
+          <w:rStyle w:val="hljs-comment"/>
+          <w:rFonts w:ascii="Consolas" w:hAnsi="Consolas"/>
+          <w:i/>
+          <w:iCs/>
+          <w:color w:val="999988"/>
+          <w:sz w:val="20"/>
+          <w:szCs w:val="20"/>
+        </w:rPr>
+      </w:pPr>
+      <w:r>
+        <w:rPr>
+          <w:rFonts w:ascii="Consolas" w:hAnsi="Consolas"/>
+          <w:color w:val="333333"/>
+          <w:sz w:val="20"/>
+          <w:szCs w:val="20"/>
+          <w:shd w:val="clear" w:color="auto" w:fill="F8F8F8"/>
+        </w:rPr>
+        <w:t xml:space="preserve">-out </w:t>
+      </w:r>
+      <w:proofErr w:type="spellStart"/>
+      <w:r>
+        <w:rPr>
+          <w:rFonts w:ascii="Consolas" w:hAnsi="Consolas"/>
+          <w:color w:val="333333"/>
+          <w:sz w:val="20"/>
+          <w:szCs w:val="20"/>
+          <w:shd w:val="clear" w:color="auto" w:fill="F8F8F8"/>
+        </w:rPr>
+        <w:t>signature.bin</w:t>
+      </w:r>
+      <w:proofErr w:type="spellEnd"/>
+      <w:r>
+        <w:rPr>
+          <w:rFonts w:ascii="Consolas" w:hAnsi="Consolas"/>
+          <w:color w:val="333333"/>
+          <w:sz w:val="20"/>
+          <w:szCs w:val="20"/>
+          <w:shd w:val="clear" w:color="auto" w:fill="F8F8F8"/>
+        </w:rPr>
+        <w:t xml:space="preserve"> </w:t>
+      </w:r>
+      <w:r>
+        <w:rPr>
+          <w:rStyle w:val="hljs-comment"/>
+          <w:rFonts w:ascii="Consolas" w:hAnsi="Consolas"/>
+          <w:i/>
+          <w:iCs/>
+          <w:color w:val="999988"/>
+          <w:sz w:val="20"/>
+          <w:szCs w:val="20"/>
+        </w:rPr>
+        <w:t xml:space="preserve"># </w:t>
+      </w:r>
+      <w:r>
+        <w:rPr>
+          <w:rStyle w:val="hljs-comment"/>
+          <w:rFonts w:ascii="Consolas" w:hAnsi="Consolas"/>
+          <w:i/>
+          <w:iCs/>
+          <w:color w:val="999988"/>
+          <w:sz w:val="20"/>
+          <w:szCs w:val="20"/>
+        </w:rPr>
+        <w:t>输出解码后的哈希文件</w:t>
+      </w:r>
+      <w:r>
+        <w:rPr>
+          <w:rStyle w:val="hljs-comment"/>
+          <w:rFonts w:ascii="Consolas" w:hAnsi="Consolas"/>
+          <w:i/>
+          <w:iCs/>
+          <w:color w:val="999988"/>
+          <w:sz w:val="20"/>
+          <w:szCs w:val="20"/>
+        </w:rPr>
+        <w:t xml:space="preserve"> </w:t>
+      </w:r>
+    </w:p>
+    <w:p>
+      <w:pPr>
+        <w:ind w:firstLine="400"/>
+        <w:rPr>
+          <w:rFonts w:ascii="Consolas" w:hAnsi="Consolas"/>
+          <w:color w:val="333333"/>
+          <w:sz w:val="20"/>
+          <w:szCs w:val="20"/>
+          <w:shd w:val="clear" w:color="auto" w:fill="F8F8F8"/>
+        </w:rPr>
+      </w:pPr>
+      <w:r>
+        <w:rPr>
+          <w:rFonts w:ascii="Consolas" w:hAnsi="Consolas"/>
+          <w:color w:val="333333"/>
+          <w:sz w:val="20"/>
+          <w:szCs w:val="20"/>
+          <w:shd w:val="clear" w:color="auto" w:fill="F8F8F8"/>
+        </w:rPr>
+        <w:t xml:space="preserve">~$ openssl </w:t>
+      </w:r>
+      <w:proofErr w:type="spellStart"/>
+      <w:r>
+        <w:rPr>
+          <w:rFonts w:ascii="Consolas" w:hAnsi="Consolas"/>
+          <w:color w:val="333333"/>
+          <w:sz w:val="20"/>
+          <w:szCs w:val="20"/>
+          <w:shd w:val="clear" w:color="auto" w:fill="F8F8F8"/>
+        </w:rPr>
+        <w:t>dgst</w:t>
+      </w:r>
+      <w:proofErr w:type="spellEnd"/>
+      <w:r>
+        <w:rPr>
+          <w:rFonts w:ascii="Consolas" w:hAnsi="Consolas"/>
+          <w:color w:val="333333"/>
+          <w:sz w:val="20"/>
+          <w:szCs w:val="20"/>
+          <w:shd w:val="clear" w:color="auto" w:fill="F8F8F8"/>
+        </w:rPr>
+        <w:t xml:space="preserve"> -verify tommy-</w:t>
+      </w:r>
+      <w:proofErr w:type="spellStart"/>
+      <w:r>
+        <w:rPr>
+          <w:rFonts w:ascii="Consolas" w:hAnsi="Consolas"/>
+          <w:color w:val="333333"/>
+          <w:sz w:val="20"/>
+          <w:szCs w:val="20"/>
+          <w:shd w:val="clear" w:color="auto" w:fill="F8F8F8"/>
+        </w:rPr>
+        <w:t>pub.pem</w:t>
+      </w:r>
+      <w:proofErr w:type="spellEnd"/>
+      <w:r>
+        <w:rPr>
+          <w:rFonts w:ascii="Consolas" w:hAnsi="Consolas"/>
+          <w:color w:val="333333"/>
+          <w:sz w:val="20"/>
+          <w:szCs w:val="20"/>
+          <w:shd w:val="clear" w:color="auto" w:fill="F8F8F8"/>
+        </w:rPr>
+        <w:t xml:space="preserve"> \ </w:t>
+      </w:r>
+      <w:r>
+        <w:rPr>
+          <w:rStyle w:val="hljs-comment"/>
+          <w:rFonts w:ascii="Consolas" w:hAnsi="Consolas"/>
+          <w:i/>
+          <w:iCs/>
+          <w:color w:val="999988"/>
+          <w:sz w:val="20"/>
+          <w:szCs w:val="20"/>
+        </w:rPr>
+        <w:t xml:space="preserve"># </w:t>
+      </w:r>
+      <w:r>
+        <w:rPr>
+          <w:rStyle w:val="hljs-comment"/>
+          <w:rFonts w:ascii="Consolas" w:hAnsi="Consolas"/>
+          <w:i/>
+          <w:iCs/>
+          <w:color w:val="999988"/>
+          <w:sz w:val="20"/>
+          <w:szCs w:val="20"/>
+        </w:rPr>
+        <w:t>使用指定的公</w:t>
+      </w:r>
+      <w:proofErr w:type="gramStart"/>
+      <w:r>
+        <w:rPr>
+          <w:rStyle w:val="hljs-comment"/>
+          <w:rFonts w:ascii="Consolas" w:hAnsi="Consolas"/>
+          <w:i/>
+          <w:iCs/>
+          <w:color w:val="999988"/>
+          <w:sz w:val="20"/>
+          <w:szCs w:val="20"/>
+        </w:rPr>
+        <w:t>钥</w:t>
+      </w:r>
+      <w:proofErr w:type="gramEnd"/>
+      <w:r>
+        <w:rPr>
+          <w:rStyle w:val="hljs-comment"/>
+          <w:rFonts w:ascii="Consolas" w:hAnsi="Consolas"/>
+          <w:i/>
+          <w:iCs/>
+          <w:color w:val="999988"/>
+          <w:sz w:val="20"/>
+          <w:szCs w:val="20"/>
+        </w:rPr>
+        <w:t>验证签名</w:t>
+      </w:r>
+      <w:r>
+        <w:rPr>
+          <w:rFonts w:ascii="Consolas" w:hAnsi="Consolas"/>
+          <w:color w:val="333333"/>
+          <w:sz w:val="20"/>
+          <w:szCs w:val="20"/>
+          <w:shd w:val="clear" w:color="auto" w:fill="F8F8F8"/>
+        </w:rPr>
+        <w:t xml:space="preserve"> </w:t>
+      </w:r>
+    </w:p>
+    <w:p>
+      <w:pPr>
+        <w:ind w:firstLineChars="1100" w:firstLine="2200"/>
+        <w:rPr>
+          <w:rFonts w:ascii="Consolas" w:hAnsi="Consolas"/>
+          <w:color w:val="333333"/>
+          <w:sz w:val="20"/>
+          <w:szCs w:val="20"/>
+          <w:shd w:val="clear" w:color="auto" w:fill="F8F8F8"/>
+        </w:rPr>
+      </w:pPr>
+      <w:r>
+        <w:rPr>
+          <w:rFonts w:ascii="Consolas" w:hAnsi="Consolas"/>
+          <w:color w:val="333333"/>
+          <w:sz w:val="20"/>
+          <w:szCs w:val="20"/>
+          <w:shd w:val="clear" w:color="auto" w:fill="F8F8F8"/>
+        </w:rPr>
+        <w:t xml:space="preserve">-sha256 \ </w:t>
+      </w:r>
+      <w:r>
+        <w:rPr>
+          <w:rStyle w:val="hljs-comment"/>
+          <w:rFonts w:ascii="Consolas" w:hAnsi="Consolas"/>
+          <w:i/>
+          <w:iCs/>
+          <w:color w:val="999988"/>
+          <w:sz w:val="20"/>
+          <w:szCs w:val="20"/>
+        </w:rPr>
+        <w:t xml:space="preserve"># </w:t>
+      </w:r>
+      <w:r>
+        <w:rPr>
+          <w:rStyle w:val="hljs-comment"/>
+          <w:rFonts w:ascii="Consolas" w:hAnsi="Consolas"/>
+          <w:i/>
+          <w:iCs/>
+          <w:color w:val="999988"/>
+          <w:sz w:val="20"/>
+          <w:szCs w:val="20"/>
+        </w:rPr>
+        <w:t>签名哈希算法为</w:t>
+      </w:r>
+      <w:r>
+        <w:rPr>
+          <w:rStyle w:val="hljs-comment"/>
+          <w:rFonts w:ascii="Consolas" w:hAnsi="Consolas"/>
+          <w:i/>
+          <w:iCs/>
+          <w:color w:val="999988"/>
+          <w:sz w:val="20"/>
+          <w:szCs w:val="20"/>
+        </w:rPr>
+        <w:t>sha256</w:t>
+      </w:r>
+      <w:r>
+        <w:rPr>
+          <w:rFonts w:ascii="Consolas" w:hAnsi="Consolas"/>
+          <w:color w:val="333333"/>
+          <w:sz w:val="20"/>
+          <w:szCs w:val="20"/>
+          <w:shd w:val="clear" w:color="auto" w:fill="F8F8F8"/>
+        </w:rPr>
+        <w:t xml:space="preserve"> </w:t>
+      </w:r>
+    </w:p>
+    <w:p>
+      <w:pPr>
+        <w:ind w:firstLineChars="1100" w:firstLine="2200"/>
+        <w:rPr>
+          <w:rFonts w:ascii="Consolas" w:hAnsi="Consolas"/>
+          <w:color w:val="333333"/>
+          <w:sz w:val="20"/>
+          <w:szCs w:val="20"/>
+          <w:shd w:val="clear" w:color="auto" w:fill="F8F8F8"/>
+        </w:rPr>
+      </w:pPr>
+      <w:r>
+        <w:rPr>
+          <w:rFonts w:ascii="Consolas" w:hAnsi="Consolas"/>
+          <w:color w:val="333333"/>
+          <w:sz w:val="20"/>
+          <w:szCs w:val="20"/>
+          <w:shd w:val="clear" w:color="auto" w:fill="F8F8F8"/>
+        </w:rPr>
+        <w:t xml:space="preserve">-signature </w:t>
+      </w:r>
+      <w:proofErr w:type="spellStart"/>
+      <w:r>
+        <w:rPr>
+          <w:rFonts w:ascii="Consolas" w:hAnsi="Consolas"/>
+          <w:color w:val="333333"/>
+          <w:sz w:val="20"/>
+          <w:szCs w:val="20"/>
+          <w:shd w:val="clear" w:color="auto" w:fill="F8F8F8"/>
+        </w:rPr>
+        <w:t>signature.bin</w:t>
+      </w:r>
+      <w:proofErr w:type="spellEnd"/>
+      <w:r>
+        <w:rPr>
+          <w:rFonts w:ascii="Consolas" w:hAnsi="Consolas"/>
+          <w:color w:val="333333"/>
+          <w:sz w:val="20"/>
+          <w:szCs w:val="20"/>
+          <w:shd w:val="clear" w:color="auto" w:fill="F8F8F8"/>
+        </w:rPr>
+        <w:t xml:space="preserve"> \ </w:t>
+      </w:r>
+      <w:r>
+        <w:rPr>
+          <w:rStyle w:val="hljs-comment"/>
+          <w:rFonts w:ascii="Consolas" w:hAnsi="Consolas"/>
+          <w:i/>
+          <w:iCs/>
+          <w:color w:val="999988"/>
+          <w:sz w:val="20"/>
+          <w:szCs w:val="20"/>
+        </w:rPr>
+        <w:t xml:space="preserve"># </w:t>
+      </w:r>
+      <w:r>
+        <w:rPr>
+          <w:rStyle w:val="hljs-comment"/>
+          <w:rFonts w:ascii="Consolas" w:hAnsi="Consolas"/>
+          <w:i/>
+          <w:iCs/>
+          <w:color w:val="999988"/>
+          <w:sz w:val="20"/>
+          <w:szCs w:val="20"/>
+        </w:rPr>
+        <w:t>签名文件</w:t>
+      </w:r>
+      <w:r>
+        <w:rPr>
+          <w:rFonts w:ascii="Consolas" w:hAnsi="Consolas"/>
+          <w:color w:val="333333"/>
+          <w:sz w:val="20"/>
+          <w:szCs w:val="20"/>
+          <w:shd w:val="clear" w:color="auto" w:fill="F8F8F8"/>
+        </w:rPr>
+        <w:t xml:space="preserve"> </w:t>
+      </w:r>
+    </w:p>
+    <w:p>
+      <w:pPr>
+        <w:ind w:firstLineChars="1100" w:firstLine="2200"/>
+        <w:rPr>
+          <w:rStyle w:val="hljs-comment"/>
+          <w:rFonts w:ascii="Consolas" w:hAnsi="Consolas"/>
+          <w:i/>
+          <w:iCs/>
+          <w:color w:val="999988"/>
+          <w:sz w:val="20"/>
+          <w:szCs w:val="20"/>
+        </w:rPr>
+      </w:pPr>
+      <w:r>
+        <w:rPr>
+          <w:rFonts w:ascii="Consolas" w:hAnsi="Consolas"/>
+          <w:color w:val="333333"/>
+          <w:sz w:val="20"/>
+          <w:szCs w:val="20"/>
+          <w:shd w:val="clear" w:color="auto" w:fill="F8F8F8"/>
+        </w:rPr>
+        <w:t xml:space="preserve">hey-jude.txt </w:t>
+      </w:r>
+      <w:r>
+        <w:rPr>
+          <w:rStyle w:val="hljs-comment"/>
+          <w:rFonts w:ascii="Consolas" w:hAnsi="Consolas"/>
+          <w:i/>
+          <w:iCs/>
+          <w:color w:val="999988"/>
+          <w:sz w:val="20"/>
+          <w:szCs w:val="20"/>
+        </w:rPr>
+        <w:t xml:space="preserve"># </w:t>
+      </w:r>
+      <w:r>
+        <w:rPr>
+          <w:rStyle w:val="hljs-comment"/>
+          <w:rFonts w:ascii="Consolas" w:hAnsi="Consolas"/>
+          <w:i/>
+          <w:iCs/>
+          <w:color w:val="999988"/>
+          <w:sz w:val="20"/>
+          <w:szCs w:val="20"/>
+        </w:rPr>
+        <w:t>原始数据文件</w:t>
+      </w:r>
+    </w:p>
+    <w:p>
+      <w:pPr>
+        <w:ind w:firstLine="480"/>
+      </w:pPr>
+      <w:r>
+        <w:rPr>
+          <w:rFonts w:hint="eastAsia"/>
+        </w:rPr>
+        <w:lastRenderedPageBreak/>
+        <w:t>一旦认证</w:t>
+      </w:r>
+      <w:r>
+        <w:rPr>
+          <w:rFonts w:hint="eastAsia"/>
+        </w:rPr>
+        <w:t>OK</w:t>
+      </w:r>
+      <w:r>
+        <w:rPr>
+          <w:rFonts w:hint="eastAsia"/>
+        </w:rPr>
+        <w:t>，就可以表明：</w:t>
+      </w:r>
+      <w:r>
+        <w:rPr>
+          <w:rFonts w:hint="eastAsia"/>
+        </w:rPr>
+        <w:t>1</w:t>
+      </w:r>
+      <w:r>
+        <w:rPr>
+          <w:rFonts w:hint="eastAsia"/>
+        </w:rPr>
+        <w:t>、签名确实是</w:t>
+      </w:r>
+      <w:r>
+        <w:rPr>
+          <w:rFonts w:hint="eastAsia"/>
+        </w:rPr>
+        <w:t>jerry</w:t>
+      </w:r>
+      <w:r>
+        <w:rPr>
+          <w:rFonts w:hint="eastAsia"/>
+        </w:rPr>
+        <w:t>的</w:t>
+      </w:r>
+      <w:r>
+        <w:rPr>
+          <w:rFonts w:hint="eastAsia"/>
+        </w:rPr>
+        <w:t xml:space="preserve"> 2</w:t>
+      </w:r>
+      <w:r>
+        <w:rPr>
+          <w:rFonts w:hint="eastAsia"/>
+        </w:rPr>
+        <w:t>、</w:t>
+      </w:r>
+      <w:r>
+        <w:rPr>
+          <w:rFonts w:hint="eastAsia"/>
+        </w:rPr>
+        <w:t>hey-jude.txt</w:t>
+      </w:r>
+      <w:r>
+        <w:rPr>
+          <w:rFonts w:hint="eastAsia"/>
+        </w:rPr>
+        <w:t>原文未被篡改</w:t>
+      </w:r>
+      <w:r>
+        <w:rPr>
+          <w:rFonts w:hint="eastAsia"/>
+        </w:rPr>
+        <w:t>。</w:t>
+      </w:r>
+    </w:p>
+    <w:p>
+      <w:pPr>
+        <w:ind w:firstLine="480"/>
+      </w:pPr>
+      <w:r>
+        <w:rPr>
+          <w:noProof/>
+        </w:rPr>
+        <w:drawing>
+          <wp:inline distT="0" distB="0" distL="0" distR="0" wp14:anchorId="6E3CF1BA" wp14:editId="4927609B">
+            <wp:extent cx="3901440" cy="1182483"/>
+            <wp:effectExtent l="0" t="0" r="3810" b="0"/>
+            <wp:docPr id="60" name="图片 60"/>
+            <wp:cNvGraphicFramePr>
+              <a:graphicFrameLocks xmlns:a="http://schemas.openxmlformats.org/drawingml/2006/main" noChangeAspect="1"/>
+            </wp:cNvGraphicFramePr>
+            <a:graphic xmlns:a="http://schemas.openxmlformats.org/drawingml/2006/main">
+              <a:graphicData uri="http://schemas.openxmlformats.org/drawingml/2006/picture">
+                <pic:pic xmlns:pic="http://schemas.openxmlformats.org/drawingml/2006/picture">
+                  <pic:nvPicPr>
+                    <pic:cNvPr id="1" name=""/>
+                    <pic:cNvPicPr/>
+                  </pic:nvPicPr>
+                  <pic:blipFill>
+                    <a:blip r:embed="rId64"/>
+                    <a:stretch>
+                      <a:fillRect/>
+                    </a:stretch>
+                  </pic:blipFill>
+                  <pic:spPr>
+                    <a:xfrm>
+                      <a:off x="0" y="0"/>
+                      <a:ext cx="3936585" cy="1193135"/>
+                    </a:xfrm>
+                    <a:prstGeom prst="rect">
+                      <a:avLst/>
+                    </a:prstGeom>
+                  </pic:spPr>
+                </pic:pic>
+              </a:graphicData>
+            </a:graphic>
+          </wp:inline>
+        </w:drawing>
+      </w:r>
+    </w:p>
+    <w:p>
+      <w:pPr>
+        <w:pStyle w:val="3"/>
+      </w:pPr>
+      <w:r>
+        <w:rPr>
+          <w:rFonts w:hint="eastAsia"/>
+        </w:rPr>
+        <w:t>PKI</w:t>
+      </w:r>
+      <w:r>
+        <w:rPr>
+          <w:rFonts w:hint="eastAsia"/>
+        </w:rPr>
+        <w:t>体系与</w:t>
+      </w:r>
+      <w:r>
+        <w:rPr>
+          <w:rFonts w:hint="eastAsia"/>
+        </w:rPr>
+        <w:t>MSP</w:t>
+      </w:r>
+      <w:r>
+        <w:rPr>
+          <w:rFonts w:hint="eastAsia"/>
+        </w:rPr>
+        <w:t>机制</w:t>
+      </w:r>
+    </w:p>
+    <w:p>
+      <w:pPr>
+        <w:ind w:firstLine="480"/>
+      </w:pPr>
+      <w:r>
+        <w:rPr>
+          <w:rFonts w:hint="eastAsia"/>
+        </w:rPr>
+        <w:t>在去中心化的区块链中，例如比特币和以太坊，采用公</w:t>
+      </w:r>
+      <w:proofErr w:type="gramStart"/>
+      <w:r>
+        <w:rPr>
+          <w:rFonts w:hint="eastAsia"/>
+        </w:rPr>
+        <w:t>钥</w:t>
+      </w:r>
+      <w:proofErr w:type="gramEnd"/>
+      <w:r>
+        <w:rPr>
+          <w:rFonts w:hint="eastAsia"/>
+        </w:rPr>
+        <w:t>或者将公</w:t>
+      </w:r>
+      <w:proofErr w:type="gramStart"/>
+      <w:r>
+        <w:rPr>
+          <w:rFonts w:hint="eastAsia"/>
+        </w:rPr>
+        <w:t>钥</w:t>
+      </w:r>
+      <w:proofErr w:type="gramEnd"/>
+      <w:r>
+        <w:rPr>
+          <w:rFonts w:hint="eastAsia"/>
+        </w:rPr>
+        <w:t>单向变换为地址，</w:t>
+      </w:r>
+      <w:r>
+        <w:rPr>
+          <w:rFonts w:hint="eastAsia"/>
+        </w:rPr>
+        <w:t xml:space="preserve"> </w:t>
+      </w:r>
+      <w:r>
+        <w:rPr>
+          <w:rFonts w:hint="eastAsia"/>
+        </w:rPr>
+        <w:t>就可以作为用户身份标识了，因此在这些区块链平台，并不需要中心化的身份生成与</w:t>
+      </w:r>
+      <w:r>
+        <w:rPr>
+          <w:rFonts w:hint="eastAsia"/>
+        </w:rPr>
+        <w:t xml:space="preserve"> </w:t>
+      </w:r>
+      <w:r>
+        <w:rPr>
+          <w:rFonts w:hint="eastAsia"/>
+        </w:rPr>
+        <w:t>验证。</w:t>
+      </w:r>
+      <w:r>
+        <w:rPr>
+          <w:rFonts w:hint="eastAsia"/>
+          <w:color w:val="FF0000"/>
+        </w:rPr>
+        <w:t>但是在</w:t>
+      </w:r>
+      <w:r>
+        <w:rPr>
+          <w:rFonts w:hint="eastAsia"/>
+          <w:color w:val="FF0000"/>
+        </w:rPr>
+        <w:t>Fabric</w:t>
+      </w:r>
+      <w:r>
+        <w:rPr>
+          <w:rFonts w:hint="eastAsia"/>
+          <w:color w:val="FF0000"/>
+        </w:rPr>
+        <w:t>中，应该是考虑到要实现相对复杂的</w:t>
+      </w:r>
+      <w:r>
+        <w:rPr>
+          <w:rFonts w:hint="eastAsia"/>
+          <w:b/>
+          <w:color w:val="FF0000"/>
+        </w:rPr>
+        <w:t>访问权限控制</w:t>
+      </w:r>
+      <w:r>
+        <w:rPr>
+          <w:rFonts w:hint="eastAsia"/>
+          <w:color w:val="FF0000"/>
+        </w:rPr>
+        <w:t>，因此引入了中心化的</w:t>
+      </w:r>
+      <w:r>
+        <w:rPr>
+          <w:rFonts w:hint="eastAsia"/>
+          <w:color w:val="FF0000"/>
+        </w:rPr>
+        <w:t>PKI</w:t>
+      </w:r>
+      <w:r>
+        <w:rPr>
+          <w:rFonts w:hint="eastAsia"/>
+          <w:color w:val="FF0000"/>
+        </w:rPr>
+        <w:t>体系</w:t>
+      </w:r>
+      <w:r>
+        <w:rPr>
+          <w:rFonts w:hint="eastAsia"/>
+        </w:rPr>
+        <w:t>：</w:t>
+      </w:r>
+    </w:p>
+    <w:p>
+      <w:pPr>
+        <w:ind w:firstLine="480"/>
+      </w:pPr>
+      <w:r>
+        <w:rPr>
+          <w:noProof/>
+        </w:rPr>
+        <w:drawing>
+          <wp:inline distT="0" distB="0" distL="0" distR="0" wp14:anchorId="74C2FC26" wp14:editId="6F926CE8">
+            <wp:extent cx="5274310" cy="2206169"/>
+            <wp:effectExtent l="0" t="0" r="2540" b="3810"/>
+            <wp:docPr id="61" name="图片 61" descr="ca diagram"/>
+            <wp:cNvGraphicFramePr>
+              <a:graphicFrameLocks xmlns:a="http://schemas.openxmlformats.org/drawingml/2006/main" noChangeAspect="1"/>
+            </wp:cNvGraphicFramePr>
+            <a:graphic xmlns:a="http://schemas.openxmlformats.org/drawingml/2006/main">
+              <a:graphicData uri="http://schemas.openxmlformats.org/drawingml/2006/picture">
+                <pic:pic xmlns:pic="http://schemas.openxmlformats.org/drawingml/2006/picture">
+                  <pic:nvPicPr>
+                    <pic:cNvPr id="0" name="Picture 3" descr="ca diagram"/>
+                    <pic:cNvPicPr>
+                      <a:picLocks noChangeAspect="1" noChangeArrowheads="1"/>
+                    </pic:cNvPicPr>
+                  </pic:nvPicPr>
+                  <pic:blipFill>
+                    <a:blip r:embed="rId65">
+                      <a:extLst>
+                        <a:ext uri="{28A0092B-C50C-407E-A947-70E740481C1C}">
+                          <a14:useLocalDpi xmlns:a14="http://schemas.microsoft.com/office/drawing/2010/main" val="0"/>
+                        </a:ext>
+                      </a:extLst>
+                    </a:blip>
+                    <a:srcRect/>
+                    <a:stretch>
+                      <a:fillRect/>
+                    </a:stretch>
+                  </pic:blipFill>
+                  <pic:spPr bwMode="auto">
+                    <a:xfrm>
+                      <a:off x="0" y="0"/>
+                      <a:ext cx="5274310" cy="2206169"/>
+                    </a:xfrm>
+                    <a:prstGeom prst="rect">
+                      <a:avLst/>
+                    </a:prstGeom>
+                    <a:noFill/>
+                    <a:ln>
+                      <a:noFill/>
+                    </a:ln>
+                  </pic:spPr>
+                </pic:pic>
+              </a:graphicData>
+            </a:graphic>
+          </wp:inline>
+        </w:drawing>
+      </w:r>
+    </w:p>
+    <w:p>
+      <w:pPr>
+        <w:ind w:firstLine="480"/>
+      </w:pPr>
+      <w:r>
+        <w:rPr>
+          <w:rFonts w:hint="eastAsia"/>
+        </w:rPr>
+        <w:t>在</w:t>
+      </w:r>
+      <w:r>
+        <w:rPr>
+          <w:rFonts w:hint="eastAsia"/>
+        </w:rPr>
+        <w:t>PKI</w:t>
+      </w:r>
+      <w:r>
+        <w:rPr>
+          <w:rFonts w:hint="eastAsia"/>
+        </w:rPr>
+        <w:t>中，首先需要一个证书颁发机构（</w:t>
+      </w:r>
+      <w:r>
+        <w:rPr>
+          <w:rFonts w:hint="eastAsia"/>
+        </w:rPr>
+        <w:t>CA</w:t>
+      </w:r>
+      <w:r>
+        <w:rPr>
+          <w:rFonts w:hint="eastAsia"/>
+        </w:rPr>
+        <w:t>：</w:t>
+      </w:r>
+      <w:r>
+        <w:rPr>
+          <w:rFonts w:hint="eastAsia"/>
+        </w:rPr>
+        <w:t>Certificate Authority</w:t>
+      </w:r>
+      <w:r>
+        <w:rPr>
+          <w:rFonts w:hint="eastAsia"/>
+        </w:rPr>
+        <w:t>）来统一</w:t>
+      </w:r>
+      <w:r>
+        <w:rPr>
+          <w:rFonts w:hint="eastAsia"/>
+        </w:rPr>
+        <w:t xml:space="preserve"> </w:t>
+      </w:r>
+      <w:r>
+        <w:rPr>
+          <w:rFonts w:hint="eastAsia"/>
+        </w:rPr>
+        <w:t>的为用户签发证书（</w:t>
+      </w:r>
+      <w:r>
+        <w:rPr>
+          <w:rFonts w:hint="eastAsia"/>
+        </w:rPr>
+        <w:t>Certificate</w:t>
+      </w:r>
+      <w:r>
+        <w:rPr>
+          <w:rFonts w:hint="eastAsia"/>
+        </w:rPr>
+        <w:t>），在证书中包含有用户的公</w:t>
+      </w:r>
+      <w:proofErr w:type="gramStart"/>
+      <w:r>
+        <w:rPr>
+          <w:rFonts w:hint="eastAsia"/>
+        </w:rPr>
+        <w:t>钥</w:t>
+      </w:r>
+      <w:proofErr w:type="gramEnd"/>
+      <w:r>
+        <w:rPr>
+          <w:rFonts w:hint="eastAsia"/>
+        </w:rPr>
+        <w:t>，因此第三方可以</w:t>
+      </w:r>
+      <w:r>
+        <w:rPr>
+          <w:rFonts w:hint="eastAsia"/>
+        </w:rPr>
+        <w:t xml:space="preserve"> </w:t>
+      </w:r>
+      <w:r>
+        <w:rPr>
+          <w:rFonts w:hint="eastAsia"/>
+        </w:rPr>
+        <w:t>方便地验证某个用户的证书是否是指定的</w:t>
+      </w:r>
+      <w:r>
+        <w:rPr>
+          <w:rFonts w:hint="eastAsia"/>
+        </w:rPr>
+        <w:t>CA</w:t>
+      </w:r>
+      <w:r>
+        <w:rPr>
+          <w:rFonts w:hint="eastAsia"/>
+        </w:rPr>
+        <w:t>所颁发。</w:t>
+      </w:r>
+    </w:p>
+    <w:p>
+      <w:pPr>
+        <w:ind w:firstLine="480"/>
+      </w:pPr>
+      <w:r>
+        <w:rPr>
+          <w:rFonts w:hint="eastAsia"/>
+        </w:rPr>
+        <w:t>需要指出的是，</w:t>
+      </w:r>
+      <w:r>
+        <w:rPr>
+          <w:rFonts w:hint="eastAsia"/>
+          <w:color w:val="FF0000"/>
+        </w:rPr>
+        <w:t>密钥对还是由用户自己生成</w:t>
+      </w:r>
+      <w:r>
+        <w:rPr>
+          <w:rFonts w:hint="eastAsia"/>
+        </w:rPr>
+        <w:t>，</w:t>
+      </w:r>
+      <w:r>
+        <w:rPr>
+          <w:rFonts w:hint="eastAsia"/>
+        </w:rPr>
+        <w:t>CA</w:t>
+      </w:r>
+      <w:r>
+        <w:rPr>
+          <w:rFonts w:hint="eastAsia"/>
+        </w:rPr>
+        <w:t>只负责为用户提交的信息进行签名即可得到证书。</w:t>
+      </w:r>
+      <w:r>
+        <w:rPr>
+          <w:rFonts w:hint="eastAsia"/>
+        </w:rPr>
+        <w:t xml:space="preserve"> </w:t>
+      </w:r>
+      <w:r>
+        <w:rPr>
+          <w:rFonts w:hint="eastAsia"/>
+        </w:rPr>
+        <w:t>在上述过程中，用户提交的信息被称为证书签名请求（</w:t>
+      </w:r>
+      <w:r>
+        <w:rPr>
+          <w:rFonts w:hint="eastAsia"/>
+        </w:rPr>
+        <w:t>CSR</w:t>
+      </w:r>
+      <w:r>
+        <w:rPr>
+          <w:rFonts w:hint="eastAsia"/>
+        </w:rPr>
+        <w:t>：</w:t>
+      </w:r>
+      <w:r>
+        <w:rPr>
+          <w:rFonts w:hint="eastAsia"/>
+        </w:rPr>
+        <w:t>Certificate Signing Request</w:t>
+      </w:r>
+      <w:r>
+        <w:rPr>
+          <w:rFonts w:hint="eastAsia"/>
+        </w:rPr>
+        <w:t>），</w:t>
+      </w:r>
+      <w:r>
+        <w:rPr>
+          <w:rFonts w:hint="eastAsia"/>
+        </w:rPr>
+        <w:t xml:space="preserve"> </w:t>
+      </w:r>
+      <w:r>
+        <w:rPr>
+          <w:rFonts w:hint="eastAsia"/>
+        </w:rPr>
+        <w:t>它除了需要包含用户的公</w:t>
+      </w:r>
+      <w:proofErr w:type="gramStart"/>
+      <w:r>
+        <w:rPr>
+          <w:rFonts w:hint="eastAsia"/>
+        </w:rPr>
+        <w:t>钥</w:t>
+      </w:r>
+      <w:proofErr w:type="gramEnd"/>
+      <w:r>
+        <w:rPr>
+          <w:rFonts w:hint="eastAsia"/>
+        </w:rPr>
+        <w:t>之外，还需要包含关于持有者（</w:t>
+      </w:r>
+      <w:r>
+        <w:rPr>
+          <w:rFonts w:hint="eastAsia"/>
+        </w:rPr>
+        <w:t>Subject</w:t>
+      </w:r>
+      <w:r>
+        <w:rPr>
+          <w:rFonts w:hint="eastAsia"/>
+        </w:rPr>
+        <w:t>）的一些额外信息，</w:t>
+      </w:r>
+      <w:r>
+        <w:rPr>
+          <w:rFonts w:hint="eastAsia"/>
+        </w:rPr>
+        <w:t xml:space="preserve"> </w:t>
+      </w:r>
+      <w:r>
+        <w:rPr>
+          <w:rFonts w:hint="eastAsia"/>
+        </w:rPr>
+        <w:t>例如所属机构名称等等。</w:t>
+      </w:r>
+    </w:p>
+    <w:p>
+      <w:pPr>
+        <w:ind w:firstLine="482"/>
+        <w:rPr>
+          <w:b/>
+        </w:rPr>
+      </w:pPr>
+      <w:r>
+        <w:rPr>
+          <w:rFonts w:hint="eastAsia"/>
+          <w:b/>
+        </w:rPr>
+        <w:t>MSP</w:t>
+      </w:r>
+      <w:r>
+        <w:rPr>
+          <w:rFonts w:hint="eastAsia"/>
+          <w:b/>
+        </w:rPr>
+        <w:t>：会员许可机制</w:t>
+      </w:r>
+    </w:p>
+    <w:p>
+      <w:pPr>
+        <w:ind w:firstLine="480"/>
+        <w:rPr>
+          <w:rFonts w:hint="eastAsia"/>
+        </w:rPr>
+      </w:pPr>
+      <w:r>
+        <w:rPr>
+          <w:rFonts w:hint="eastAsia"/>
+        </w:rPr>
+        <w:t>我们知道，</w:t>
+      </w:r>
+      <w:r>
+        <w:rPr>
+          <w:rFonts w:hint="eastAsia"/>
+        </w:rPr>
+        <w:t>Fabric</w:t>
+      </w:r>
+      <w:r>
+        <w:rPr>
+          <w:rFonts w:hint="eastAsia"/>
+        </w:rPr>
+        <w:t>是</w:t>
+      </w:r>
+      <w:proofErr w:type="gramStart"/>
+      <w:r>
+        <w:rPr>
+          <w:rFonts w:hint="eastAsia"/>
+        </w:rPr>
+        <w:t>许可制区块链</w:t>
+      </w:r>
+      <w:proofErr w:type="gramEnd"/>
+      <w:r>
+        <w:rPr>
+          <w:rFonts w:hint="eastAsia"/>
+        </w:rPr>
+        <w:t>平台，因此它需要</w:t>
+      </w:r>
+      <w:r>
+        <w:rPr>
+          <w:rFonts w:hint="eastAsia"/>
+          <w:color w:val="FF0000"/>
+        </w:rPr>
+        <w:t>PKI</w:t>
+      </w:r>
+      <w:r>
+        <w:rPr>
+          <w:rFonts w:hint="eastAsia"/>
+          <w:color w:val="FF0000"/>
+        </w:rPr>
+        <w:t>这种中心化的机制</w:t>
+      </w:r>
+      <w:r>
+        <w:rPr>
+          <w:rFonts w:hint="eastAsia"/>
+          <w:color w:val="FF0000"/>
+        </w:rPr>
+        <w:t xml:space="preserve"> </w:t>
+      </w:r>
+      <w:r>
+        <w:rPr>
+          <w:rFonts w:hint="eastAsia"/>
+          <w:color w:val="FF0000"/>
+        </w:rPr>
+        <w:t>来管理证书的发放与回收</w:t>
+      </w:r>
+      <w:r>
+        <w:rPr>
+          <w:rFonts w:hint="eastAsia"/>
+        </w:rPr>
+        <w:t>，同时也是利用</w:t>
+      </w:r>
+      <w:r>
+        <w:rPr>
+          <w:rFonts w:hint="eastAsia"/>
+        </w:rPr>
+        <w:t>CA</w:t>
+      </w:r>
+      <w:r>
+        <w:rPr>
+          <w:rFonts w:hint="eastAsia"/>
+        </w:rPr>
+        <w:t>来验证用户持有的证书是否有效。</w:t>
+      </w:r>
+    </w:p>
+    <w:p>
+      <w:pPr>
+        <w:ind w:firstLine="480"/>
+        <w:rPr>
+          <w:rFonts w:hint="eastAsia"/>
+        </w:rPr>
+      </w:pPr>
+      <w:r>
+        <w:rPr>
+          <w:rFonts w:hint="eastAsia"/>
+        </w:rPr>
+        <w:lastRenderedPageBreak/>
+        <w:t>可以认为</w:t>
+      </w:r>
+      <w:r>
+        <w:rPr>
+          <w:rFonts w:hint="eastAsia"/>
+        </w:rPr>
+        <w:t>CA</w:t>
+      </w:r>
+      <w:r>
+        <w:rPr>
+          <w:rFonts w:hint="eastAsia"/>
+        </w:rPr>
+        <w:t>本身就提供了一种会员（</w:t>
+      </w:r>
+      <w:r>
+        <w:rPr>
+          <w:rFonts w:hint="eastAsia"/>
+        </w:rPr>
+        <w:t>Membership</w:t>
+      </w:r>
+      <w:r>
+        <w:rPr>
+          <w:rFonts w:hint="eastAsia"/>
+        </w:rPr>
+        <w:t>）机制：只有持有</w:t>
+      </w:r>
+      <w:r>
+        <w:rPr>
+          <w:rFonts w:hint="eastAsia"/>
+        </w:rPr>
+        <w:t>CA</w:t>
+      </w:r>
+      <w:r>
+        <w:rPr>
+          <w:rFonts w:hint="eastAsia"/>
+        </w:rPr>
+        <w:t>签发证书的用户，才可以</w:t>
+      </w:r>
+      <w:proofErr w:type="gramStart"/>
+      <w:r>
+        <w:rPr>
+          <w:rFonts w:hint="eastAsia"/>
+        </w:rPr>
+        <w:t>访问区</w:t>
+      </w:r>
+      <w:proofErr w:type="gramEnd"/>
+      <w:r>
+        <w:rPr>
+          <w:rFonts w:hint="eastAsia"/>
+        </w:rPr>
+        <w:t>块链，否则将被拒之门外——会员制是一种有效的身份验证机制。</w:t>
+      </w:r>
+    </w:p>
+    <w:p>
+      <w:pPr>
+        <w:ind w:firstLine="480"/>
+      </w:pPr>
+      <w:r>
+        <w:rPr>
+          <w:rFonts w:hint="eastAsia"/>
+        </w:rPr>
+        <w:t>Fabric</w:t>
+      </w:r>
+      <w:r>
+        <w:rPr>
+          <w:rFonts w:hint="eastAsia"/>
+        </w:rPr>
+        <w:t>将会员验证机制定义为</w:t>
+      </w:r>
+      <w:r>
+        <w:rPr>
+          <w:rFonts w:hint="eastAsia"/>
+        </w:rPr>
+        <w:t>MSP</w:t>
+      </w:r>
+      <w:r>
+        <w:rPr>
+          <w:rFonts w:hint="eastAsia"/>
+        </w:rPr>
+        <w:t>（</w:t>
+      </w:r>
+      <w:r>
+        <w:rPr>
+          <w:rFonts w:hint="eastAsia"/>
+        </w:rPr>
+        <w:t>Membership Service Provider</w:t>
+      </w:r>
+      <w:r>
+        <w:rPr>
+          <w:rFonts w:hint="eastAsia"/>
+        </w:rPr>
+        <w:t>）组件，</w:t>
+      </w:r>
+      <w:r>
+        <w:rPr>
+          <w:rFonts w:hint="eastAsia"/>
+        </w:rPr>
+        <w:t xml:space="preserve"> </w:t>
+      </w:r>
+      <w:r>
+        <w:rPr>
+          <w:rFonts w:hint="eastAsia"/>
+        </w:rPr>
+        <w:t>它使用</w:t>
+      </w:r>
+      <w:r>
+        <w:rPr>
+          <w:rFonts w:hint="eastAsia"/>
+        </w:rPr>
+        <w:t>MSP</w:t>
+      </w:r>
+      <w:r>
+        <w:rPr>
+          <w:rFonts w:hint="eastAsia"/>
+        </w:rPr>
+        <w:t>来保护区块链上的每一个资源：当用户</w:t>
+      </w:r>
+      <w:proofErr w:type="gramStart"/>
+      <w:r>
+        <w:rPr>
+          <w:rFonts w:hint="eastAsia"/>
+        </w:rPr>
+        <w:t>访问区</w:t>
+      </w:r>
+      <w:proofErr w:type="gramEnd"/>
+      <w:r>
+        <w:rPr>
+          <w:rFonts w:hint="eastAsia"/>
+        </w:rPr>
+        <w:t>块链时，</w:t>
+      </w:r>
+      <w:r>
+        <w:rPr>
+          <w:rFonts w:hint="eastAsia"/>
+          <w:b/>
+        </w:rPr>
+        <w:t>相应资源对应</w:t>
+      </w:r>
+      <w:r>
+        <w:rPr>
+          <w:rFonts w:hint="eastAsia"/>
+          <w:b/>
+        </w:rPr>
+        <w:t xml:space="preserve"> </w:t>
+      </w:r>
+      <w:r>
+        <w:rPr>
+          <w:rFonts w:hint="eastAsia"/>
+          <w:b/>
+        </w:rPr>
+        <w:t>的</w:t>
+      </w:r>
+      <w:r>
+        <w:rPr>
+          <w:rFonts w:hint="eastAsia"/>
+          <w:b/>
+        </w:rPr>
+        <w:t>MSP</w:t>
+      </w:r>
+      <w:r>
+        <w:rPr>
+          <w:rFonts w:hint="eastAsia"/>
+        </w:rPr>
+        <w:t>将验证用户是否属于该资源的会员，并根据检查结果拒绝或放行用户的访问：</w:t>
+      </w:r>
+    </w:p>
+    <w:p>
+      <w:pPr>
+        <w:ind w:firstLine="480"/>
+      </w:pPr>
+      <w:r>
+        <w:rPr>
+          <w:noProof/>
+        </w:rPr>
+        <w:drawing>
+          <wp:inline distT="0" distB="0" distL="0" distR="0" wp14:anchorId="1524D997" wp14:editId="1C60B721">
+            <wp:extent cx="4427220" cy="3288792"/>
+            <wp:effectExtent l="0" t="0" r="0" b="6985"/>
+            <wp:docPr id="62" name="图片 62" descr="msp concept"/>
+            <wp:cNvGraphicFramePr>
+              <a:graphicFrameLocks xmlns:a="http://schemas.openxmlformats.org/drawingml/2006/main" noChangeAspect="1"/>
+            </wp:cNvGraphicFramePr>
+            <a:graphic xmlns:a="http://schemas.openxmlformats.org/drawingml/2006/main">
+              <a:graphicData uri="http://schemas.openxmlformats.org/drawingml/2006/picture">
+                <pic:pic xmlns:pic="http://schemas.openxmlformats.org/drawingml/2006/picture">
+                  <pic:nvPicPr>
+                    <pic:cNvPr id="0" name="Picture 5" descr="msp concept"/>
+                    <pic:cNvPicPr>
+                      <a:picLocks noChangeAspect="1" noChangeArrowheads="1"/>
+                    </pic:cNvPicPr>
+                  </pic:nvPicPr>
+                  <pic:blipFill>
+                    <a:blip r:embed="rId66">
+                      <a:extLst>
+                        <a:ext uri="{28A0092B-C50C-407E-A947-70E740481C1C}">
+                          <a14:useLocalDpi xmlns:a14="http://schemas.microsoft.com/office/drawing/2010/main" val="0"/>
+                        </a:ext>
+                      </a:extLst>
+                    </a:blip>
+                    <a:srcRect/>
+                    <a:stretch>
+                      <a:fillRect/>
+                    </a:stretch>
+                  </pic:blipFill>
+                  <pic:spPr bwMode="auto">
+                    <a:xfrm>
+                      <a:off x="0" y="0"/>
+                      <a:ext cx="4435891" cy="3295233"/>
+                    </a:xfrm>
+                    <a:prstGeom prst="rect">
+                      <a:avLst/>
+                    </a:prstGeom>
+                    <a:noFill/>
+                    <a:ln>
+                      <a:noFill/>
+                    </a:ln>
+                  </pic:spPr>
+                </pic:pic>
+              </a:graphicData>
+            </a:graphic>
+          </wp:inline>
+        </w:drawing>
+      </w:r>
+    </w:p>
+    <w:p>
+      <w:pPr>
+        <w:ind w:firstLine="480"/>
+        <w:rPr>
+          <w:rFonts w:hint="eastAsia"/>
+        </w:rPr>
+      </w:pPr>
+      <w:r>
+        <w:rPr>
+          <w:rFonts w:hint="eastAsia"/>
+          <w:color w:val="FF0000"/>
+        </w:rPr>
+        <w:t>Fabric</w:t>
+      </w:r>
+      <w:r>
+        <w:rPr>
+          <w:rFonts w:hint="eastAsia"/>
+          <w:color w:val="FF0000"/>
+        </w:rPr>
+        <w:t>会利用</w:t>
+      </w:r>
+      <w:r>
+        <w:rPr>
+          <w:rFonts w:hint="eastAsia"/>
+          <w:color w:val="FF0000"/>
+        </w:rPr>
+        <w:t>MSP</w:t>
+      </w:r>
+      <w:r>
+        <w:rPr>
+          <w:rFonts w:hint="eastAsia"/>
+          <w:color w:val="FF0000"/>
+        </w:rPr>
+        <w:t>配置信息为每个受保护资源（例如</w:t>
+      </w:r>
+      <w:r>
+        <w:rPr>
+          <w:rFonts w:hint="eastAsia"/>
+          <w:b/>
+          <w:color w:val="FF0000"/>
+        </w:rPr>
+        <w:t>链数据、排序节点</w:t>
+      </w:r>
+      <w:r>
+        <w:rPr>
+          <w:rFonts w:hint="eastAsia"/>
+          <w:color w:val="FF0000"/>
+        </w:rPr>
+        <w:t>等）建立一个</w:t>
+      </w:r>
+      <w:r>
+        <w:rPr>
+          <w:rFonts w:hint="eastAsia"/>
+          <w:color w:val="FF0000"/>
+        </w:rPr>
+        <w:t>MSP</w:t>
+      </w:r>
+      <w:r>
+        <w:rPr>
+          <w:rFonts w:hint="eastAsia"/>
+          <w:color w:val="FF0000"/>
+        </w:rPr>
+        <w:t>实例</w:t>
+      </w:r>
+      <w:r>
+        <w:rPr>
+          <w:rFonts w:hint="eastAsia"/>
+        </w:rPr>
+        <w:t>，当用户试图访问受限资源时，首先需要通过</w:t>
+      </w:r>
+      <w:r>
+        <w:rPr>
+          <w:rFonts w:hint="eastAsia"/>
+        </w:rPr>
+        <w:t>MSP</w:t>
+      </w:r>
+      <w:r>
+        <w:rPr>
+          <w:rFonts w:hint="eastAsia"/>
+        </w:rPr>
+        <w:t>的验证。验证的逻辑</w:t>
+      </w:r>
+      <w:r>
+        <w:rPr>
+          <w:rFonts w:hint="eastAsia"/>
+        </w:rPr>
+        <w:t xml:space="preserve"> </w:t>
+      </w:r>
+      <w:r>
+        <w:rPr>
+          <w:rFonts w:hint="eastAsia"/>
+        </w:rPr>
+        <w:t>很简单：</w:t>
+      </w:r>
+      <w:r>
+        <w:rPr>
+          <w:rFonts w:hint="eastAsia"/>
+        </w:rPr>
+        <w:t>Fabric</w:t>
+      </w:r>
+      <w:r>
+        <w:rPr>
+          <w:rFonts w:hint="eastAsia"/>
+        </w:rPr>
+        <w:t>提取用户请求中的证书信息，然后验证是否是</w:t>
+      </w:r>
+      <w:r>
+        <w:rPr>
+          <w:rFonts w:hint="eastAsia"/>
+          <w:b/>
+        </w:rPr>
+        <w:t>MSP</w:t>
+      </w:r>
+      <w:r>
+        <w:rPr>
+          <w:rFonts w:hint="eastAsia"/>
+          <w:b/>
+        </w:rPr>
+        <w:t>中的</w:t>
+      </w:r>
+      <w:r>
+        <w:rPr>
+          <w:rFonts w:hint="eastAsia"/>
+          <w:b/>
+        </w:rPr>
+        <w:t>CA</w:t>
+      </w:r>
+      <w:r>
+        <w:rPr>
+          <w:rFonts w:hint="eastAsia"/>
+        </w:rPr>
+        <w:t>签发的证书，是的话就放行，不是的话就拒绝。</w:t>
+      </w:r>
+    </w:p>
+    <w:p>
+      <w:pPr>
+        <w:ind w:firstLine="480"/>
+      </w:pPr>
+      <w:r>
+        <w:rPr>
+          <w:rFonts w:hint="eastAsia"/>
+        </w:rPr>
+        <w:t>需要指出的是，</w:t>
+      </w:r>
+      <w:r>
+        <w:rPr>
+          <w:rFonts w:hint="eastAsia"/>
+        </w:rPr>
+        <w:t>MSP</w:t>
+      </w:r>
+      <w:r>
+        <w:rPr>
+          <w:rFonts w:hint="eastAsia"/>
+        </w:rPr>
+        <w:t>只是负责决定放行或拒绝请求，它并不考虑访问者的权限。</w:t>
+      </w:r>
+    </w:p>
+    <w:p>
+      <w:pPr>
+        <w:ind w:firstLine="480"/>
+      </w:pPr>
+      <w:r>
+        <w:rPr>
+          <w:noProof/>
+        </w:rPr>
+        <w:drawing>
+          <wp:inline distT="0" distB="0" distL="0" distR="0" wp14:anchorId="5AE42996" wp14:editId="11105903">
+            <wp:extent cx="5274310" cy="1365885"/>
+            <wp:effectExtent l="0" t="0" r="2540" b="5715"/>
+            <wp:docPr id="63" name="图片 63"/>
+            <wp:cNvGraphicFramePr>
+              <a:graphicFrameLocks xmlns:a="http://schemas.openxmlformats.org/drawingml/2006/main" noChangeAspect="1"/>
+            </wp:cNvGraphicFramePr>
+            <a:graphic xmlns:a="http://schemas.openxmlformats.org/drawingml/2006/main">
+              <a:graphicData uri="http://schemas.openxmlformats.org/drawingml/2006/picture">
+                <pic:pic xmlns:pic="http://schemas.openxmlformats.org/drawingml/2006/picture">
+                  <pic:nvPicPr>
+                    <pic:cNvPr id="1" name=""/>
+                    <pic:cNvPicPr/>
+                  </pic:nvPicPr>
+                  <pic:blipFill>
+                    <a:blip r:embed="rId67"/>
+                    <a:stretch>
+                      <a:fillRect/>
+                    </a:stretch>
+                  </pic:blipFill>
+                  <pic:spPr>
+                    <a:xfrm>
+                      <a:off x="0" y="0"/>
+                      <a:ext cx="5274310" cy="1365885"/>
+                    </a:xfrm>
+                    <a:prstGeom prst="rect">
+                      <a:avLst/>
+                    </a:prstGeom>
+                  </pic:spPr>
+                </pic:pic>
+              </a:graphicData>
+            </a:graphic>
+          </wp:inline>
+        </w:drawing>
+      </w:r>
+    </w:p>
+    <w:p>
+      <w:pPr>
+        <w:pStyle w:val="3"/>
+      </w:pPr>
+      <w:r>
+        <w:rPr>
+          <w:rFonts w:hint="eastAsia"/>
+        </w:rPr>
+        <w:lastRenderedPageBreak/>
+        <w:t>使用</w:t>
+      </w:r>
+      <w:proofErr w:type="spellStart"/>
+      <w:r>
+        <w:rPr>
+          <w:rFonts w:hint="eastAsia"/>
+        </w:rPr>
+        <w:t>cryptogen</w:t>
+      </w:r>
+      <w:proofErr w:type="spellEnd"/>
+      <w:r>
+        <w:rPr>
+          <w:rFonts w:hint="eastAsia"/>
+        </w:rPr>
+        <w:t>配置本地</w:t>
+      </w:r>
+      <w:r>
+        <w:rPr>
+          <w:rFonts w:hint="eastAsia"/>
+        </w:rPr>
+        <w:t>MSP</w:t>
+      </w:r>
+    </w:p>
+    <w:p>
+      <w:pPr>
+        <w:ind w:firstLine="480"/>
         <w:rPr>
           <w:rFonts w:hint="eastAsia"/>
         </w:rPr>
@@ -33218,12 +36815,12 @@
       <w:bookmarkEnd w:id="4"/>
     </w:p>
     <w:sectPr>
-      <w:headerReference w:type="even" r:id="rId63"/>
-      <w:headerReference w:type="default" r:id="rId64"/>
-      <w:footerReference w:type="even" r:id="rId65"/>
-      <w:footerReference w:type="default" r:id="rId66"/>
-      <w:headerReference w:type="first" r:id="rId67"/>
-      <w:footerReference w:type="first" r:id="rId68"/>
+      <w:headerReference w:type="even" r:id="rId68"/>
+      <w:headerReference w:type="default" r:id="rId69"/>
+      <w:footerReference w:type="even" r:id="rId70"/>
+      <w:footerReference w:type="default" r:id="rId71"/>
+      <w:headerReference w:type="first" r:id="rId72"/>
+      <w:footerReference w:type="first" r:id="rId73"/>
       <w:pgSz w:w="11906" w:h="16838"/>
       <w:pgMar w:top="1440" w:right="1800" w:bottom="1440" w:left="1800" w:header="851" w:footer="992" w:gutter="0"/>
       <w:cols w:space="425"/>
@@ -35365,7 +38962,7 @@
 </file>
 
 <file path=customXml/itemProps1.xml><?xml version="1.0" encoding="utf-8"?>
-<ds:datastoreItem xmlns:ds="http://schemas.openxmlformats.org/officeDocument/2006/customXml" ds:itemID="{BDF512AF-41D5-4615-9712-D970399D01D4}">
+<ds:datastoreItem xmlns:ds="http://schemas.openxmlformats.org/officeDocument/2006/customXml" ds:itemID="{6BCBAF3F-F1D8-43AB-8D4C-BD0939563F86}">
   <ds:schemaRefs>
     <ds:schemaRef ds:uri="http://schemas.openxmlformats.org/officeDocument/2006/bibliography"/>
   </ds:schemaRefs>

</xml_diff>